<commit_message>
Udpated the documentation details.
</commit_message>
<xml_diff>
--- a/Documentation/Documentaion EAST.docx
+++ b/Documentation/Documentaion EAST.docx
@@ -1,6 +1,6 @@
 
 <file path=word/document.xml><?xml version="1.0" encoding="utf-8"?>
-<w:document xmlns:ve="http://schemas.openxmlformats.org/markup-compatibility/2006" xmlns:o="urn:schemas-microsoft-com:office:office" xmlns:r="http://schemas.openxmlformats.org/officeDocument/2006/relationships" xmlns:m="http://schemas.openxmlformats.org/officeDocument/2006/math" xmlns:v="urn:schemas-microsoft-com:vml" xmlns:wp="http://schemas.openxmlformats.org/drawingml/2006/wordprocessingDrawing" xmlns:w10="urn:schemas-microsoft-com:office:word" xmlns:w="http://schemas.openxmlformats.org/wordprocessingml/2006/main" xmlns:wne="http://schemas.microsoft.com/office/word/2006/wordml">
+<w:document xmlns:wpc="http://schemas.microsoft.com/office/word/2010/wordprocessingCanvas" xmlns:cx="http://schemas.microsoft.com/office/drawing/2014/chartex" xmlns:cx1="http://schemas.microsoft.com/office/drawing/2015/9/8/chartex" xmlns:cx2="http://schemas.microsoft.com/office/drawing/2015/10/21/chartex" xmlns:cx3="http://schemas.microsoft.com/office/drawing/2016/5/9/chartex" xmlns:cx4="http://schemas.microsoft.com/office/drawing/2016/5/10/chartex" xmlns:cx5="http://schemas.microsoft.com/office/drawing/2016/5/11/chartex" xmlns:cx6="http://schemas.microsoft.com/office/drawing/2016/5/12/chartex" xmlns:cx7="http://schemas.microsoft.com/office/drawing/2016/5/13/chartex" xmlns:cx8="http://schemas.microsoft.com/office/drawing/2016/5/14/chartex" xmlns:mc="http://schemas.openxmlformats.org/markup-compatibility/2006" xmlns:aink="http://schemas.microsoft.com/office/drawing/2016/ink" xmlns:am3d="http://schemas.microsoft.com/office/drawing/2017/model3d" xmlns:o="urn:schemas-microsoft-com:office:office" xmlns:r="http://schemas.openxmlformats.org/officeDocument/2006/relationships" xmlns:m="http://schemas.openxmlformats.org/officeDocument/2006/math" xmlns:v="urn:schemas-microsoft-com:vml" xmlns:wp14="http://schemas.microsoft.com/office/word/2010/wordprocessingDrawing" xmlns:wp="http://schemas.openxmlformats.org/drawingml/2006/wordprocessingDrawing" xmlns:w10="urn:schemas-microsoft-com:office:word" xmlns:w="http://schemas.openxmlformats.org/wordprocessingml/2006/main" xmlns:w14="http://schemas.microsoft.com/office/word/2010/wordml" xmlns:w15="http://schemas.microsoft.com/office/word/2012/wordml" xmlns:w16cid="http://schemas.microsoft.com/office/word/2016/wordml/cid" xmlns:w16se="http://schemas.microsoft.com/office/word/2015/wordml/symex" xmlns:wpg="http://schemas.microsoft.com/office/word/2010/wordprocessingGroup" xmlns:wpi="http://schemas.microsoft.com/office/word/2010/wordprocessingInk" xmlns:wne="http://schemas.microsoft.com/office/word/2006/wordml" xmlns:wps="http://schemas.microsoft.com/office/word/2010/wordprocessingShape" mc:Ignorable="w14 w15 w16se w16cid wp14">
   <w:body>
     <w:p>
       <w:pPr>
@@ -4027,7 +4027,12 @@
         <w:jc w:val="both"/>
       </w:pPr>
       <w:r>
-        <w:t xml:space="preserve">Driving is an essential part in the life of many people. With the immense use of vehicles in day today life accidental death has shown a tremendous growth rate. Due to these accidents, in most of the cases, people lose their life. The main reason for this lies behind the delay in medical facilities to reach to the accidental place. This project ensures the losses of life will be reduced rapidly. Intelligent Transportation Systems covers a wide range of applications that include communication system, positioning, sensing, and other information related to technologies to improve the safety, efficiency and environmental aspect of the surface transportation . The various transport technologies are car navigation, traffic signals, container management system, variable message signs, automatic number plate recognition or speed cameras to monitor applications such as security, CCTV systems. The purpose of ITS to increase mobility, to make driving safer, more efficient Eco - friendly, cost effective, energy saving, convenient and comfortable. </w:t>
+        <w:t>Driving is an essential part in the life of many people. With the immense use of vehicles in day today life accidental death has shown a tremendous growth rate. Due to these accidents, in most of the cases, people lose their life. The main reason for this lies behind the delay in medical facilities to reach to the accidental place. This project ensures the losses of life will be reduced rapidly. Intelligent Transportation Systems covers a wide range of applications that include communication system, positioning, sensing, and other information related to technologies to improve the safety, efficiency and environmental aspect of the surface transportation</w:t>
+      </w:r>
+      <w:bookmarkStart w:id="0" w:name="_GoBack"/>
+      <w:bookmarkEnd w:id="0"/>
+      <w:r>
+        <w:t xml:space="preserve">. The various transport technologies are car navigation, traffic signals, container management system, variable message signs, automatic number plate recognition or speed cameras to monitor applications such as security, CCTV systems. The purpose of ITS to increase mobility, to make driving safer, more efficient Eco - friendly, cost effective, energy saving, convenient and comfortable. </w:t>
       </w:r>
     </w:p>
     <w:p>
@@ -5244,7 +5249,7 @@
           <w:lang w:eastAsia="en-US"/>
         </w:rPr>
         <w:drawing>
-          <wp:anchor distT="0" distB="0" distL="0" distR="0" simplePos="0" relativeHeight="251653632" behindDoc="0" locked="0" layoutInCell="1" allowOverlap="1">
+          <wp:anchor distT="0" distB="0" distL="0" distR="0" simplePos="0" relativeHeight="251653632" behindDoc="0" locked="0" layoutInCell="1" allowOverlap="1" wp14:anchorId="27DD40A5" wp14:editId="6E05D115">
             <wp:simplePos x="0" y="0"/>
             <wp:positionH relativeFrom="column">
               <wp:posOffset>-37465</wp:posOffset>
@@ -6010,7 +6015,7 @@
           <w:lang w:eastAsia="en-US"/>
         </w:rPr>
         <w:drawing>
-          <wp:inline distT="0" distB="0" distL="0" distR="0">
+          <wp:inline distT="0" distB="0" distL="0" distR="0" wp14:anchorId="7032F5FB" wp14:editId="6E1398FD">
             <wp:extent cx="5758815" cy="2693093"/>
             <wp:effectExtent l="19050" t="0" r="0" b="0"/>
             <wp:docPr id="11" name="Picture 3" descr="E:\Projects\MiniProject(EAST)\Multiple-Ultrasonic-Sensor-With-Arduino.jpg"/>
@@ -6243,7 +6248,7 @@
           <w:lang w:eastAsia="en-US"/>
         </w:rPr>
         <w:drawing>
-          <wp:anchor distT="0" distB="0" distL="0" distR="0" simplePos="0" relativeHeight="251663872" behindDoc="0" locked="0" layoutInCell="1" allowOverlap="1">
+          <wp:anchor distT="0" distB="0" distL="0" distR="0" simplePos="0" relativeHeight="251663872" behindDoc="0" locked="0" layoutInCell="1" allowOverlap="1" wp14:anchorId="00E11707" wp14:editId="563D176C">
             <wp:simplePos x="0" y="0"/>
             <wp:positionH relativeFrom="column">
               <wp:posOffset>290195</wp:posOffset>
@@ -7194,7 +7199,7 @@
           <w:lang w:eastAsia="en-US"/>
         </w:rPr>
         <w:drawing>
-          <wp:anchor distT="0" distB="0" distL="0" distR="0" simplePos="0" relativeHeight="251656704" behindDoc="0" locked="0" layoutInCell="1" allowOverlap="1">
+          <wp:anchor distT="0" distB="0" distL="0" distR="0" simplePos="0" relativeHeight="251656704" behindDoc="0" locked="0" layoutInCell="1" allowOverlap="1" wp14:anchorId="00B866B4" wp14:editId="3D48A583">
             <wp:simplePos x="0" y="0"/>
             <wp:positionH relativeFrom="column">
               <wp:posOffset>47625</wp:posOffset>
@@ -7283,7 +7288,7 @@
           <w:lang w:eastAsia="en-US"/>
         </w:rPr>
         <w:drawing>
-          <wp:anchor distT="0" distB="0" distL="0" distR="0" simplePos="0" relativeHeight="251655680" behindDoc="0" locked="0" layoutInCell="1" allowOverlap="1">
+          <wp:anchor distT="0" distB="0" distL="0" distR="0" simplePos="0" relativeHeight="251655680" behindDoc="0" locked="0" layoutInCell="1" allowOverlap="1" wp14:anchorId="27026D2E" wp14:editId="232353CE">
             <wp:simplePos x="0" y="0"/>
             <wp:positionH relativeFrom="column">
               <wp:posOffset>52070</wp:posOffset>
@@ -7347,7 +7352,7 @@
           <w:lang w:eastAsia="en-US"/>
         </w:rPr>
         <w:drawing>
-          <wp:anchor distT="0" distB="0" distL="0" distR="0" simplePos="0" relativeHeight="251657728" behindDoc="0" locked="0" layoutInCell="1" allowOverlap="1">
+          <wp:anchor distT="0" distB="0" distL="0" distR="0" simplePos="0" relativeHeight="251657728" behindDoc="0" locked="0" layoutInCell="1" allowOverlap="1" wp14:anchorId="1D52D45D" wp14:editId="0DA9B50D">
             <wp:simplePos x="0" y="0"/>
             <wp:positionH relativeFrom="column">
               <wp:posOffset>1105535</wp:posOffset>
@@ -7970,7 +7975,7 @@
           <w:lang w:eastAsia="en-US"/>
         </w:rPr>
         <w:drawing>
-          <wp:inline distT="0" distB="0" distL="0" distR="0">
+          <wp:inline distT="0" distB="0" distL="0" distR="0" wp14:anchorId="42936F37" wp14:editId="2D1E735D">
             <wp:extent cx="5838839" cy="2886075"/>
             <wp:effectExtent l="19050" t="0" r="9511" b="0"/>
             <wp:docPr id="21" name="Picture 7" descr="C:\Users\student\Desktop\Sampath\1.png"/>
@@ -8082,7 +8087,7 @@
         </w:rPr>
         <w:lastRenderedPageBreak/>
         <w:drawing>
-          <wp:inline distT="0" distB="0" distL="0" distR="0">
+          <wp:inline distT="0" distB="0" distL="0" distR="0" wp14:anchorId="043C7D39" wp14:editId="1F9C9D4B">
             <wp:extent cx="5495925" cy="5867419"/>
             <wp:effectExtent l="19050" t="0" r="9525" b="0"/>
             <wp:docPr id="23" name="Picture 8" descr="C:\Users\student\Desktop\Sampath\2.png"/>
@@ -8246,7 +8251,7 @@
         </w:rPr>
         <w:lastRenderedPageBreak/>
         <w:drawing>
-          <wp:inline distT="0" distB="0" distL="0" distR="0">
+          <wp:inline distT="0" distB="0" distL="0" distR="0" wp14:anchorId="564B18D1" wp14:editId="1A03EA36">
             <wp:extent cx="5835887" cy="5581650"/>
             <wp:effectExtent l="19050" t="0" r="0" b="0"/>
             <wp:docPr id="24" name="Picture 9" descr="C:\Users\student\Desktop\Sampath\3.png"/>
@@ -8459,7 +8464,7 @@
         </w:rPr>
         <w:lastRenderedPageBreak/>
         <w:drawing>
-          <wp:inline distT="0" distB="0" distL="0" distR="0">
+          <wp:inline distT="0" distB="0" distL="0" distR="0" wp14:anchorId="233CDCC1" wp14:editId="70EDA85C">
             <wp:extent cx="5528800" cy="3814218"/>
             <wp:effectExtent l="19050" t="0" r="0" b="0"/>
             <wp:docPr id="26" name="Picture 11" descr="C:\Users\student\Desktop\Sampath\sim900-functional-diagram.jpg"/>
@@ -8617,7 +8622,7 @@
           <w:lang w:eastAsia="en-US"/>
         </w:rPr>
         <w:drawing>
-          <wp:inline distT="0" distB="0" distL="0" distR="0">
+          <wp:inline distT="0" distB="0" distL="0" distR="0" wp14:anchorId="6860BFDD" wp14:editId="62AD7798">
             <wp:extent cx="5753100" cy="2300804"/>
             <wp:effectExtent l="19050" t="0" r="0" b="0"/>
             <wp:docPr id="27" name="Picture 12" descr="C:\Users\student\Desktop\Sampath\4.png"/>
@@ -8753,7 +8758,7 @@
           <w:lang w:eastAsia="en-US"/>
         </w:rPr>
         <w:drawing>
-          <wp:inline distT="0" distB="0" distL="0" distR="0">
+          <wp:inline distT="0" distB="0" distL="0" distR="0" wp14:anchorId="33D1FB27" wp14:editId="199CE774">
             <wp:extent cx="5686747" cy="4114800"/>
             <wp:effectExtent l="19050" t="0" r="9203" b="0"/>
             <wp:docPr id="28" name="Picture 13" descr="C:\Users\student\Desktop\Sampath\5.png"/>
@@ -9196,7 +9201,7 @@
           <w:lang w:eastAsia="en-US"/>
         </w:rPr>
         <w:drawing>
-          <wp:inline distT="0" distB="0" distL="0" distR="0">
+          <wp:inline distT="0" distB="0" distL="0" distR="0" wp14:anchorId="33681047" wp14:editId="3A45440B">
             <wp:extent cx="2847976" cy="2266950"/>
             <wp:effectExtent l="19050" t="0" r="9524" b="0"/>
             <wp:docPr id="29" name="Picture 14" descr="C:\Users\student\Desktop\Sampath\6.png"/>
@@ -9618,7 +9623,7 @@
           <w:lang w:eastAsia="en-US"/>
         </w:rPr>
         <w:drawing>
-          <wp:inline distT="0" distB="0" distL="0" distR="0">
+          <wp:inline distT="0" distB="0" distL="0" distR="0" wp14:anchorId="0E502215" wp14:editId="33382911">
             <wp:extent cx="3662300" cy="1946569"/>
             <wp:effectExtent l="19050" t="0" r="0" b="0"/>
             <wp:docPr id="30" name="Picture 15" descr="C:\Users\student\Desktop\Sampath\7.jpg"/>
@@ -10082,7 +10087,7 @@
           <w:lang w:eastAsia="en-US"/>
         </w:rPr>
         <w:drawing>
-          <wp:inline distT="0" distB="0" distL="0" distR="0">
+          <wp:inline distT="0" distB="0" distL="0" distR="0" wp14:anchorId="0C8C35D0" wp14:editId="79F92EB9">
             <wp:extent cx="5758815" cy="1949693"/>
             <wp:effectExtent l="19050" t="0" r="0" b="0"/>
             <wp:docPr id="31" name="Picture 16" descr="C:\Users\student\Desktop\Sampath\8.jpg"/>
@@ -10370,7 +10375,7 @@
           <w:lang w:eastAsia="en-US"/>
         </w:rPr>
         <w:drawing>
-          <wp:inline distT="0" distB="0" distL="0" distR="0">
+          <wp:inline distT="0" distB="0" distL="0" distR="0" wp14:anchorId="678257F4" wp14:editId="0E752973">
             <wp:extent cx="1428750" cy="1428750"/>
             <wp:effectExtent l="19050" t="0" r="0" b="0"/>
             <wp:docPr id="34" name="Picture 19" descr="C:\Users\student\Desktop\Sampath\10.jpg"/>
@@ -10474,7 +10479,7 @@
           <w:lang w:eastAsia="en-US"/>
         </w:rPr>
         <w:drawing>
-          <wp:inline distT="0" distB="0" distL="0" distR="0">
+          <wp:inline distT="0" distB="0" distL="0" distR="0" wp14:anchorId="3FC3D348" wp14:editId="568D34F7">
             <wp:extent cx="2444525" cy="1562100"/>
             <wp:effectExtent l="19050" t="0" r="0" b="0"/>
             <wp:docPr id="33" name="Picture 18" descr="C:\Users\student\Desktop\Sampath\9.gif"/>
@@ -11035,7 +11040,7 @@
           <w:lang w:eastAsia="en-US"/>
         </w:rPr>
         <w:drawing>
-          <wp:inline distT="0" distB="0" distL="0" distR="0">
+          <wp:inline distT="0" distB="0" distL="0" distR="0" wp14:anchorId="0235D056" wp14:editId="6586163B">
             <wp:extent cx="5707380" cy="3232150"/>
             <wp:effectExtent l="19050" t="0" r="7620" b="0"/>
             <wp:docPr id="2" name="Picture 1" descr="C:\Users\student\Desktop\Sampath\11.png"/>
@@ -11190,7 +11195,7 @@
           <w:lang w:eastAsia="en-US"/>
         </w:rPr>
         <w:drawing>
-          <wp:anchor distT="0" distB="0" distL="0" distR="0" simplePos="0" relativeHeight="251658752" behindDoc="0" locked="0" layoutInCell="1" allowOverlap="1">
+          <wp:anchor distT="0" distB="0" distL="0" distR="0" simplePos="0" relativeHeight="251658752" behindDoc="0" locked="0" layoutInCell="1" allowOverlap="1" wp14:anchorId="640FCEF8" wp14:editId="4D83E266">
             <wp:simplePos x="0" y="0"/>
             <wp:positionH relativeFrom="column">
               <wp:align>center</wp:align>
@@ -12092,7 +12097,7 @@
           <w:b/>
           <w:bCs/>
         </w:rPr>
-        <w:pict>
+        <w:pict w14:anchorId="579148E2">
           <v:rect id="Picture 2" o:spid="_x0000_s1028" style="position:absolute;left:0;text-align:left;margin-left:62.4pt;margin-top:4.95pt;width:309.4pt;height:215.55pt;z-index:251659776" stroked="f" strokecolor="#3465a4" strokeweight=".26mm">
             <v:imagedata r:id="rId29" o:title="image7"/>
           </v:rect>
@@ -12306,7 +12311,7 @@
         </w:rPr>
       </w:pPr>
       <w:r>
-        <w:pict>
+        <w:pict w14:anchorId="7BA5DA2B">
           <v:rect id="_x0000_s1027" style="position:absolute;left:0;text-align:left;margin-left:-63.95pt;margin-top:6.8pt;width:549pt;height:546.95pt;z-index:251660800" stroked="f" strokecolor="#3465a4" strokeweight=".26mm">
             <v:imagedata r:id="rId30" o:title="image8"/>
           </v:rect>
@@ -12683,7 +12688,7 @@
         </w:rPr>
       </w:pPr>
       <w:r>
-        <w:pict>
+        <w:pict w14:anchorId="24AF9C2F">
           <v:rect id="_x0000_s1026" style="position:absolute;left:0;text-align:left;margin-left:-38.7pt;margin-top:10.45pt;width:489.05pt;height:454.35pt;z-index:251661824" stroked="f" strokecolor="#3465a4" strokeweight=".26mm">
             <v:imagedata r:id="rId31" o:title="image9"/>
           </v:rect>
@@ -13082,7 +13087,7 @@
           <w:left w:w="0" w:type="dxa"/>
           <w:right w:w="0" w:type="dxa"/>
         </w:tblCellMar>
-        <w:tblLook w:val="04A0"/>
+        <w:tblLook w:val="04A0" w:firstRow="1" w:lastRow="0" w:firstColumn="1" w:lastColumn="0" w:noHBand="0" w:noVBand="1"/>
       </w:tblPr>
       <w:tblGrid>
         <w:gridCol w:w="4626"/>
@@ -14317,7 +14322,7 @@
           <w:color w:val="252525"/>
         </w:rPr>
         <w:drawing>
-          <wp:anchor distT="0" distB="0" distL="114300" distR="114300" simplePos="0" relativeHeight="251664896" behindDoc="0" locked="0" layoutInCell="1" allowOverlap="1">
+          <wp:anchor distT="0" distB="0" distL="114300" distR="114300" simplePos="0" relativeHeight="251664896" behindDoc="0" locked="0" layoutInCell="1" allowOverlap="1" wp14:anchorId="00077498" wp14:editId="3910A391">
             <wp:simplePos x="0" y="0"/>
             <wp:positionH relativeFrom="column">
               <wp:posOffset>1736090</wp:posOffset>
@@ -16300,7 +16305,7 @@
           <w:left w:w="0" w:type="dxa"/>
           <w:right w:w="0" w:type="dxa"/>
         </w:tblCellMar>
-        <w:tblLook w:val="04A0"/>
+        <w:tblLook w:val="04A0" w:firstRow="1" w:lastRow="0" w:firstColumn="1" w:lastColumn="0" w:noHBand="0" w:noVBand="1"/>
       </w:tblPr>
       <w:tblGrid>
         <w:gridCol w:w="3544"/>
@@ -17541,7 +17546,7 @@
           <w:lang w:eastAsia="en-US"/>
         </w:rPr>
         <w:drawing>
-          <wp:inline distT="0" distB="0" distL="0" distR="0">
+          <wp:inline distT="0" distB="0" distL="0" distR="0" wp14:anchorId="4E5FBBEE" wp14:editId="49B98129">
             <wp:extent cx="5743797" cy="4794876"/>
             <wp:effectExtent l="19050" t="0" r="9303" b="0"/>
             <wp:docPr id="10" name="Picture 2" descr="E:\Projects\MiniProject(EAST)\IMG_0130.JPG"/>
@@ -17674,7 +17679,7 @@
           <w:lang w:eastAsia="en-US"/>
         </w:rPr>
         <w:drawing>
-          <wp:inline distT="0" distB="0" distL="0" distR="0">
+          <wp:inline distT="0" distB="0" distL="0" distR="0" wp14:anchorId="6C9CEAB8" wp14:editId="5AE5731A">
             <wp:extent cx="5324227" cy="3993659"/>
             <wp:effectExtent l="19050" t="0" r="0" b="0"/>
             <wp:docPr id="12" name="Picture 1" descr="E:\Projects\MiniProject(EAST)\IMG_0300.JPG"/>
@@ -18183,7 +18188,7 @@
           <w:left w:w="0" w:type="dxa"/>
           <w:right w:w="0" w:type="dxa"/>
         </w:tblCellMar>
-        <w:tblLook w:val="04A0"/>
+        <w:tblLook w:val="04A0" w:firstRow="1" w:lastRow="0" w:firstColumn="1" w:lastColumn="0" w:noHBand="0" w:noVBand="1"/>
       </w:tblPr>
       <w:tblGrid>
         <w:gridCol w:w="172"/>
@@ -20268,7 +20273,7 @@
           <w:bottom w:w="45" w:type="dxa"/>
           <w:right w:w="45" w:type="dxa"/>
         </w:tblCellMar>
-        <w:tblLook w:val="04A0"/>
+        <w:tblLook w:val="04A0" w:firstRow="1" w:lastRow="0" w:firstColumn="1" w:lastColumn="0" w:noHBand="0" w:noVBand="1"/>
       </w:tblPr>
       <w:tblGrid>
         <w:gridCol w:w="1689"/>
@@ -20374,7 +20379,7 @@
                 <w:lang w:eastAsia="en-US"/>
               </w:rPr>
               <w:drawing>
-                <wp:inline distT="0" distB="0" distL="0" distR="0">
+                <wp:inline distT="0" distB="0" distL="0" distR="0" wp14:anchorId="2F7D99C4" wp14:editId="0080CE92">
                   <wp:extent cx="2480945" cy="930275"/>
                   <wp:effectExtent l="19050" t="0" r="0" b="0"/>
                   <wp:docPr id="22" name="Picture 1" descr="Arduino power and analog pins"/>
@@ -20614,7 +20619,7 @@
                 <w:lang w:eastAsia="en-US"/>
               </w:rPr>
               <w:drawing>
-                <wp:inline distT="0" distB="0" distL="0" distR="0">
+                <wp:inline distT="0" distB="0" distL="0" distR="0" wp14:anchorId="68816CC3" wp14:editId="483657BF">
                   <wp:extent cx="2854325" cy="1924050"/>
                   <wp:effectExtent l="19050" t="0" r="3175" b="0"/>
                   <wp:docPr id="20" name="Picture 2" descr="Breadboard"/>
@@ -20734,19 +20739,19 @@
                 <w:color w:val="000000"/>
               </w:rPr>
               <w:br/>
+              <w:t>If the digital pin is set to HIGH, the digital pin has 5V.</w:t>
+            </w:r>
+            <w:r>
+              <w:rPr>
+                <w:color w:val="000000"/>
+              </w:rPr>
+              <w:br/>
             </w:r>
             <w:r>
               <w:rPr>
                 <w:color w:val="000000"/>
               </w:rPr>
               <w:lastRenderedPageBreak/>
-              <w:t>If the digital pin is set to HIGH, the digital pin has 5V.</w:t>
-            </w:r>
-            <w:r>
-              <w:rPr>
-                <w:color w:val="000000"/>
-              </w:rPr>
-              <w:br/>
               <w:t>If the digital pin is set to LOW, the digital pin has 0V.</w:t>
             </w:r>
             <w:r>
@@ -20781,7 +20786,7 @@
                 <w:lang w:eastAsia="en-US"/>
               </w:rPr>
               <w:drawing>
-                <wp:inline distT="0" distB="0" distL="0" distR="0">
+                <wp:inline distT="0" distB="0" distL="0" distR="0" wp14:anchorId="67D116B2" wp14:editId="5B60A279">
                   <wp:extent cx="2854325" cy="2298065"/>
                   <wp:effectExtent l="19050" t="0" r="3175" b="0"/>
                   <wp:docPr id="19" name="Picture 3" descr="Led connected to pin 13"/>
@@ -20911,7 +20916,7 @@
                 <w:lang w:eastAsia="en-US"/>
               </w:rPr>
               <w:drawing>
-                <wp:inline distT="0" distB="0" distL="0" distR="0">
+                <wp:inline distT="0" distB="0" distL="0" distR="0" wp14:anchorId="2545E6CF" wp14:editId="05B4476E">
                   <wp:extent cx="2854325" cy="2552065"/>
                   <wp:effectExtent l="19050" t="0" r="3175" b="0"/>
                   <wp:docPr id="18" name="Picture 4" descr="Drop down resistor"/>
@@ -21024,8 +21029,13 @@
               <w:rPr>
                 <w:color w:val="000000"/>
               </w:rPr>
+              <w:br/>
+            </w:r>
+            <w:r>
+              <w:rPr>
+                <w:color w:val="000000"/>
+              </w:rPr>
               <w:lastRenderedPageBreak/>
-              <w:br/>
               <w:t>The FTDI chip translates the serial data coming from a serial-enabled device into USB data and vice-versa.</w:t>
             </w:r>
           </w:p>
@@ -21500,7 +21510,7 @@
               </w:rPr>
               <w:lastRenderedPageBreak/>
               <w:drawing>
-                <wp:inline distT="0" distB="0" distL="0" distR="0">
+                <wp:inline distT="0" distB="0" distL="0" distR="0" wp14:anchorId="7024EB39" wp14:editId="5360E69D">
                   <wp:extent cx="2854325" cy="2767330"/>
                   <wp:effectExtent l="0" t="0" r="3175" b="0"/>
                   <wp:docPr id="17" name="Picture 5" descr="Led orientation"/>
@@ -21712,7 +21722,7 @@
                 <w:lang w:eastAsia="en-US"/>
               </w:rPr>
               <w:drawing>
-                <wp:inline distT="0" distB="0" distL="0" distR="0">
+                <wp:inline distT="0" distB="0" distL="0" distR="0" wp14:anchorId="477BE715" wp14:editId="775CE67E">
                   <wp:extent cx="763270" cy="1073150"/>
                   <wp:effectExtent l="19050" t="0" r="0" b="0"/>
                   <wp:docPr id="16" name="Picture 6" descr="NPN transistor"/>
@@ -22057,7 +22067,7 @@
                 <w:lang w:eastAsia="en-US"/>
               </w:rPr>
               <w:drawing>
-                <wp:inline distT="0" distB="0" distL="0" distR="0">
+                <wp:inline distT="0" distB="0" distL="0" distR="0" wp14:anchorId="4203761F" wp14:editId="19D750F7">
                   <wp:extent cx="890270" cy="1693545"/>
                   <wp:effectExtent l="19050" t="0" r="5080" b="0"/>
                   <wp:docPr id="15" name="Picture 7" descr="Transistor package TO-92"/>
@@ -22431,7 +22441,7 @@
               </w:rPr>
               <w:lastRenderedPageBreak/>
               <w:drawing>
-                <wp:inline distT="0" distB="0" distL="0" distR="0">
+                <wp:inline distT="0" distB="0" distL="0" distR="0" wp14:anchorId="7449D511" wp14:editId="4F7FD600">
                   <wp:extent cx="763270" cy="1097280"/>
                   <wp:effectExtent l="19050" t="0" r="0" b="0"/>
                   <wp:docPr id="14" name="Picture 8" descr="PNP transistor"/>
@@ -22766,7 +22776,7 @@
                 <w:lang w:eastAsia="en-US"/>
               </w:rPr>
               <w:drawing>
-                <wp:inline distT="0" distB="0" distL="0" distR="0">
+                <wp:inline distT="0" distB="0" distL="0" distR="0" wp14:anchorId="76419C55" wp14:editId="4E175D04">
                   <wp:extent cx="890270" cy="1693545"/>
                   <wp:effectExtent l="19050" t="0" r="5080" b="0"/>
                   <wp:docPr id="9" name="Picture 9" descr="Transistor package TO-92"/>
@@ -23097,7 +23107,7 @@
                 <w:lang w:eastAsia="en-US"/>
               </w:rPr>
               <w:drawing>
-                <wp:inline distT="0" distB="0" distL="0" distR="0">
+                <wp:inline distT="0" distB="0" distL="0" distR="0" wp14:anchorId="71585145" wp14:editId="6432B6B4">
                   <wp:extent cx="2480945" cy="930275"/>
                   <wp:effectExtent l="19050" t="0" r="0" b="0"/>
                   <wp:docPr id="7" name="Picture 10" descr="Arduino power and analog pins"/>
@@ -25146,15 +25156,15 @@
 </file>
 
 <file path=word/endnotes.xml><?xml version="1.0" encoding="utf-8"?>
-<w:endnotes xmlns:ve="http://schemas.openxmlformats.org/markup-compatibility/2006" xmlns:o="urn:schemas-microsoft-com:office:office" xmlns:r="http://schemas.openxmlformats.org/officeDocument/2006/relationships" xmlns:m="http://schemas.openxmlformats.org/officeDocument/2006/math" xmlns:v="urn:schemas-microsoft-com:vml" xmlns:wp="http://schemas.openxmlformats.org/drawingml/2006/wordprocessingDrawing" xmlns:w10="urn:schemas-microsoft-com:office:word" xmlns:w="http://schemas.openxmlformats.org/wordprocessingml/2006/main" xmlns:wne="http://schemas.microsoft.com/office/word/2006/wordml">
-  <w:endnote w:type="separator" w:id="0">
+<w:endnotes xmlns:wpc="http://schemas.microsoft.com/office/word/2010/wordprocessingCanvas" xmlns:cx="http://schemas.microsoft.com/office/drawing/2014/chartex" xmlns:cx1="http://schemas.microsoft.com/office/drawing/2015/9/8/chartex" xmlns:cx2="http://schemas.microsoft.com/office/drawing/2015/10/21/chartex" xmlns:cx3="http://schemas.microsoft.com/office/drawing/2016/5/9/chartex" xmlns:cx4="http://schemas.microsoft.com/office/drawing/2016/5/10/chartex" xmlns:cx5="http://schemas.microsoft.com/office/drawing/2016/5/11/chartex" xmlns:cx6="http://schemas.microsoft.com/office/drawing/2016/5/12/chartex" xmlns:cx7="http://schemas.microsoft.com/office/drawing/2016/5/13/chartex" xmlns:cx8="http://schemas.microsoft.com/office/drawing/2016/5/14/chartex" xmlns:mc="http://schemas.openxmlformats.org/markup-compatibility/2006" xmlns:aink="http://schemas.microsoft.com/office/drawing/2016/ink" xmlns:am3d="http://schemas.microsoft.com/office/drawing/2017/model3d" xmlns:o="urn:schemas-microsoft-com:office:office" xmlns:r="http://schemas.openxmlformats.org/officeDocument/2006/relationships" xmlns:m="http://schemas.openxmlformats.org/officeDocument/2006/math" xmlns:v="urn:schemas-microsoft-com:vml" xmlns:wp14="http://schemas.microsoft.com/office/word/2010/wordprocessingDrawing" xmlns:wp="http://schemas.openxmlformats.org/drawingml/2006/wordprocessingDrawing" xmlns:w10="urn:schemas-microsoft-com:office:word" xmlns:w="http://schemas.openxmlformats.org/wordprocessingml/2006/main" xmlns:w14="http://schemas.microsoft.com/office/word/2010/wordml" xmlns:w15="http://schemas.microsoft.com/office/word/2012/wordml" xmlns:w16cid="http://schemas.microsoft.com/office/word/2016/wordml/cid" xmlns:w16se="http://schemas.microsoft.com/office/word/2015/wordml/symex" xmlns:wpg="http://schemas.microsoft.com/office/word/2010/wordprocessingGroup" xmlns:wpi="http://schemas.microsoft.com/office/word/2010/wordprocessingInk" xmlns:wne="http://schemas.microsoft.com/office/word/2006/wordml" xmlns:wps="http://schemas.microsoft.com/office/word/2010/wordprocessingShape" mc:Ignorable="w14 w15 w16se w16cid wp14">
+  <w:endnote w:type="separator" w:id="-1">
     <w:p>
       <w:r>
         <w:separator/>
       </w:r>
     </w:p>
   </w:endnote>
-  <w:endnote w:type="continuationSeparator" w:id="1">
+  <w:endnote w:type="continuationSeparator" w:id="0">
     <w:p>
       <w:r>
         <w:continuationSeparator/>
@@ -25165,7 +25175,7 @@
 </file>
 
 <file path=word/footer1.xml><?xml version="1.0" encoding="utf-8"?>
-<w:ftr xmlns:ve="http://schemas.openxmlformats.org/markup-compatibility/2006" xmlns:o="urn:schemas-microsoft-com:office:office" xmlns:r="http://schemas.openxmlformats.org/officeDocument/2006/relationships" xmlns:m="http://schemas.openxmlformats.org/officeDocument/2006/math" xmlns:v="urn:schemas-microsoft-com:vml" xmlns:wp="http://schemas.openxmlformats.org/drawingml/2006/wordprocessingDrawing" xmlns:w10="urn:schemas-microsoft-com:office:word" xmlns:w="http://schemas.openxmlformats.org/wordprocessingml/2006/main" xmlns:wne="http://schemas.microsoft.com/office/word/2006/wordml">
+<w:ftr xmlns:wpc="http://schemas.microsoft.com/office/word/2010/wordprocessingCanvas" xmlns:cx="http://schemas.microsoft.com/office/drawing/2014/chartex" xmlns:cx1="http://schemas.microsoft.com/office/drawing/2015/9/8/chartex" xmlns:cx2="http://schemas.microsoft.com/office/drawing/2015/10/21/chartex" xmlns:cx3="http://schemas.microsoft.com/office/drawing/2016/5/9/chartex" xmlns:cx4="http://schemas.microsoft.com/office/drawing/2016/5/10/chartex" xmlns:cx5="http://schemas.microsoft.com/office/drawing/2016/5/11/chartex" xmlns:cx6="http://schemas.microsoft.com/office/drawing/2016/5/12/chartex" xmlns:cx7="http://schemas.microsoft.com/office/drawing/2016/5/13/chartex" xmlns:cx8="http://schemas.microsoft.com/office/drawing/2016/5/14/chartex" xmlns:mc="http://schemas.openxmlformats.org/markup-compatibility/2006" xmlns:aink="http://schemas.microsoft.com/office/drawing/2016/ink" xmlns:am3d="http://schemas.microsoft.com/office/drawing/2017/model3d" xmlns:o="urn:schemas-microsoft-com:office:office" xmlns:r="http://schemas.openxmlformats.org/officeDocument/2006/relationships" xmlns:m="http://schemas.openxmlformats.org/officeDocument/2006/math" xmlns:v="urn:schemas-microsoft-com:vml" xmlns:wp14="http://schemas.microsoft.com/office/word/2010/wordprocessingDrawing" xmlns:wp="http://schemas.openxmlformats.org/drawingml/2006/wordprocessingDrawing" xmlns:w10="urn:schemas-microsoft-com:office:word" xmlns:w="http://schemas.openxmlformats.org/wordprocessingml/2006/main" xmlns:w14="http://schemas.microsoft.com/office/word/2010/wordml" xmlns:w15="http://schemas.microsoft.com/office/word/2012/wordml" xmlns:w16cid="http://schemas.microsoft.com/office/word/2016/wordml/cid" xmlns:w16se="http://schemas.microsoft.com/office/word/2015/wordml/symex" xmlns:wpg="http://schemas.microsoft.com/office/word/2010/wordprocessingGroup" xmlns:wpi="http://schemas.microsoft.com/office/word/2010/wordprocessingInk" xmlns:wne="http://schemas.microsoft.com/office/word/2006/wordml" xmlns:wps="http://schemas.microsoft.com/office/word/2010/wordprocessingShape" mc:Ignorable="w14 w15 w16se w16cid wp14">
   <w:p>
     <w:pPr>
       <w:pStyle w:val="Footer"/>
@@ -25181,7 +25191,7 @@
 </file>
 
 <file path=word/footer2.xml><?xml version="1.0" encoding="utf-8"?>
-<w:ftr xmlns:ve="http://schemas.openxmlformats.org/markup-compatibility/2006" xmlns:o="urn:schemas-microsoft-com:office:office" xmlns:r="http://schemas.openxmlformats.org/officeDocument/2006/relationships" xmlns:m="http://schemas.openxmlformats.org/officeDocument/2006/math" xmlns:v="urn:schemas-microsoft-com:vml" xmlns:wp="http://schemas.openxmlformats.org/drawingml/2006/wordprocessingDrawing" xmlns:w10="urn:schemas-microsoft-com:office:word" xmlns:w="http://schemas.openxmlformats.org/wordprocessingml/2006/main" xmlns:wne="http://schemas.microsoft.com/office/word/2006/wordml">
+<w:ftr xmlns:wpc="http://schemas.microsoft.com/office/word/2010/wordprocessingCanvas" xmlns:cx="http://schemas.microsoft.com/office/drawing/2014/chartex" xmlns:cx1="http://schemas.microsoft.com/office/drawing/2015/9/8/chartex" xmlns:cx2="http://schemas.microsoft.com/office/drawing/2015/10/21/chartex" xmlns:cx3="http://schemas.microsoft.com/office/drawing/2016/5/9/chartex" xmlns:cx4="http://schemas.microsoft.com/office/drawing/2016/5/10/chartex" xmlns:cx5="http://schemas.microsoft.com/office/drawing/2016/5/11/chartex" xmlns:cx6="http://schemas.microsoft.com/office/drawing/2016/5/12/chartex" xmlns:cx7="http://schemas.microsoft.com/office/drawing/2016/5/13/chartex" xmlns:cx8="http://schemas.microsoft.com/office/drawing/2016/5/14/chartex" xmlns:mc="http://schemas.openxmlformats.org/markup-compatibility/2006" xmlns:aink="http://schemas.microsoft.com/office/drawing/2016/ink" xmlns:am3d="http://schemas.microsoft.com/office/drawing/2017/model3d" xmlns:o="urn:schemas-microsoft-com:office:office" xmlns:r="http://schemas.openxmlformats.org/officeDocument/2006/relationships" xmlns:m="http://schemas.openxmlformats.org/officeDocument/2006/math" xmlns:v="urn:schemas-microsoft-com:vml" xmlns:wp14="http://schemas.microsoft.com/office/word/2010/wordprocessingDrawing" xmlns:wp="http://schemas.openxmlformats.org/drawingml/2006/wordprocessingDrawing" xmlns:w10="urn:schemas-microsoft-com:office:word" xmlns:w="http://schemas.openxmlformats.org/wordprocessingml/2006/main" xmlns:w14="http://schemas.microsoft.com/office/word/2010/wordml" xmlns:w15="http://schemas.microsoft.com/office/word/2012/wordml" xmlns:w16cid="http://schemas.microsoft.com/office/word/2016/wordml/cid" xmlns:w16se="http://schemas.microsoft.com/office/word/2015/wordml/symex" xmlns:wpg="http://schemas.microsoft.com/office/word/2010/wordprocessingGroup" xmlns:wpi="http://schemas.microsoft.com/office/word/2010/wordprocessingInk" xmlns:wne="http://schemas.microsoft.com/office/word/2006/wordml" xmlns:wps="http://schemas.microsoft.com/office/word/2010/wordprocessingShape" mc:Ignorable="w14 w15 w16se w16cid wp14">
   <w:sdt>
     <w:sdtPr>
       <w:id w:val="790445280"/>
@@ -25190,20 +25200,34 @@
         <w:docPartUnique/>
       </w:docPartObj>
     </w:sdtPr>
+    <w:sdtEndPr/>
     <w:sdtContent>
       <w:p>
         <w:pPr>
           <w:pStyle w:val="Footer"/>
           <w:jc w:val="center"/>
         </w:pPr>
-        <w:fldSimple w:instr="PAGE">
-          <w:r>
-            <w:rPr>
-              <w:noProof/>
-            </w:rPr>
-            <w:t>58</w:t>
-          </w:r>
-        </w:fldSimple>
+        <w:r>
+          <w:fldChar w:fldCharType="begin"/>
+        </w:r>
+        <w:r>
+          <w:instrText>PAGE</w:instrText>
+        </w:r>
+        <w:r>
+          <w:fldChar w:fldCharType="separate"/>
+        </w:r>
+        <w:r>
+          <w:rPr>
+            <w:noProof/>
+          </w:rPr>
+          <w:t>58</w:t>
+        </w:r>
+        <w:r>
+          <w:rPr>
+            <w:noProof/>
+          </w:rPr>
+          <w:fldChar w:fldCharType="end"/>
+        </w:r>
       </w:p>
     </w:sdtContent>
   </w:sdt>
@@ -25216,15 +25240,15 @@
 </file>
 
 <file path=word/footnotes.xml><?xml version="1.0" encoding="utf-8"?>
-<w:footnotes xmlns:ve="http://schemas.openxmlformats.org/markup-compatibility/2006" xmlns:o="urn:schemas-microsoft-com:office:office" xmlns:r="http://schemas.openxmlformats.org/officeDocument/2006/relationships" xmlns:m="http://schemas.openxmlformats.org/officeDocument/2006/math" xmlns:v="urn:schemas-microsoft-com:vml" xmlns:wp="http://schemas.openxmlformats.org/drawingml/2006/wordprocessingDrawing" xmlns:w10="urn:schemas-microsoft-com:office:word" xmlns:w="http://schemas.openxmlformats.org/wordprocessingml/2006/main" xmlns:wne="http://schemas.microsoft.com/office/word/2006/wordml">
-  <w:footnote w:type="separator" w:id="0">
+<w:footnotes xmlns:wpc="http://schemas.microsoft.com/office/word/2010/wordprocessingCanvas" xmlns:cx="http://schemas.microsoft.com/office/drawing/2014/chartex" xmlns:cx1="http://schemas.microsoft.com/office/drawing/2015/9/8/chartex" xmlns:cx2="http://schemas.microsoft.com/office/drawing/2015/10/21/chartex" xmlns:cx3="http://schemas.microsoft.com/office/drawing/2016/5/9/chartex" xmlns:cx4="http://schemas.microsoft.com/office/drawing/2016/5/10/chartex" xmlns:cx5="http://schemas.microsoft.com/office/drawing/2016/5/11/chartex" xmlns:cx6="http://schemas.microsoft.com/office/drawing/2016/5/12/chartex" xmlns:cx7="http://schemas.microsoft.com/office/drawing/2016/5/13/chartex" xmlns:cx8="http://schemas.microsoft.com/office/drawing/2016/5/14/chartex" xmlns:mc="http://schemas.openxmlformats.org/markup-compatibility/2006" xmlns:aink="http://schemas.microsoft.com/office/drawing/2016/ink" xmlns:am3d="http://schemas.microsoft.com/office/drawing/2017/model3d" xmlns:o="urn:schemas-microsoft-com:office:office" xmlns:r="http://schemas.openxmlformats.org/officeDocument/2006/relationships" xmlns:m="http://schemas.openxmlformats.org/officeDocument/2006/math" xmlns:v="urn:schemas-microsoft-com:vml" xmlns:wp14="http://schemas.microsoft.com/office/word/2010/wordprocessingDrawing" xmlns:wp="http://schemas.openxmlformats.org/drawingml/2006/wordprocessingDrawing" xmlns:w10="urn:schemas-microsoft-com:office:word" xmlns:w="http://schemas.openxmlformats.org/wordprocessingml/2006/main" xmlns:w14="http://schemas.microsoft.com/office/word/2010/wordml" xmlns:w15="http://schemas.microsoft.com/office/word/2012/wordml" xmlns:w16cid="http://schemas.microsoft.com/office/word/2016/wordml/cid" xmlns:w16se="http://schemas.microsoft.com/office/word/2015/wordml/symex" xmlns:wpg="http://schemas.microsoft.com/office/word/2010/wordprocessingGroup" xmlns:wpi="http://schemas.microsoft.com/office/word/2010/wordprocessingInk" xmlns:wne="http://schemas.microsoft.com/office/word/2006/wordml" xmlns:wps="http://schemas.microsoft.com/office/word/2010/wordprocessingShape" mc:Ignorable="w14 w15 w16se w16cid wp14">
+  <w:footnote w:type="separator" w:id="-1">
     <w:p>
       <w:r>
         <w:separator/>
       </w:r>
     </w:p>
   </w:footnote>
-  <w:footnote w:type="continuationSeparator" w:id="1">
+  <w:footnote w:type="continuationSeparator" w:id="0">
     <w:p>
       <w:r>
         <w:continuationSeparator/>
@@ -25235,7 +25259,7 @@
 </file>
 
 <file path=word/header1.xml><?xml version="1.0" encoding="utf-8"?>
-<w:hdr xmlns:ve="http://schemas.openxmlformats.org/markup-compatibility/2006" xmlns:o="urn:schemas-microsoft-com:office:office" xmlns:r="http://schemas.openxmlformats.org/officeDocument/2006/relationships" xmlns:m="http://schemas.openxmlformats.org/officeDocument/2006/math" xmlns:v="urn:schemas-microsoft-com:vml" xmlns:wp="http://schemas.openxmlformats.org/drawingml/2006/wordprocessingDrawing" xmlns:w10="urn:schemas-microsoft-com:office:word" xmlns:w="http://schemas.openxmlformats.org/wordprocessingml/2006/main" xmlns:wne="http://schemas.microsoft.com/office/word/2006/wordml">
+<w:hdr xmlns:wpc="http://schemas.microsoft.com/office/word/2010/wordprocessingCanvas" xmlns:cx="http://schemas.microsoft.com/office/drawing/2014/chartex" xmlns:cx1="http://schemas.microsoft.com/office/drawing/2015/9/8/chartex" xmlns:cx2="http://schemas.microsoft.com/office/drawing/2015/10/21/chartex" xmlns:cx3="http://schemas.microsoft.com/office/drawing/2016/5/9/chartex" xmlns:cx4="http://schemas.microsoft.com/office/drawing/2016/5/10/chartex" xmlns:cx5="http://schemas.microsoft.com/office/drawing/2016/5/11/chartex" xmlns:cx6="http://schemas.microsoft.com/office/drawing/2016/5/12/chartex" xmlns:cx7="http://schemas.microsoft.com/office/drawing/2016/5/13/chartex" xmlns:cx8="http://schemas.microsoft.com/office/drawing/2016/5/14/chartex" xmlns:mc="http://schemas.openxmlformats.org/markup-compatibility/2006" xmlns:aink="http://schemas.microsoft.com/office/drawing/2016/ink" xmlns:am3d="http://schemas.microsoft.com/office/drawing/2017/model3d" xmlns:o="urn:schemas-microsoft-com:office:office" xmlns:r="http://schemas.openxmlformats.org/officeDocument/2006/relationships" xmlns:m="http://schemas.openxmlformats.org/officeDocument/2006/math" xmlns:v="urn:schemas-microsoft-com:vml" xmlns:wp14="http://schemas.microsoft.com/office/word/2010/wordprocessingDrawing" xmlns:wp="http://schemas.openxmlformats.org/drawingml/2006/wordprocessingDrawing" xmlns:w10="urn:schemas-microsoft-com:office:word" xmlns:w="http://schemas.openxmlformats.org/wordprocessingml/2006/main" xmlns:w14="http://schemas.microsoft.com/office/word/2010/wordml" xmlns:w15="http://schemas.microsoft.com/office/word/2012/wordml" xmlns:w16cid="http://schemas.microsoft.com/office/word/2016/wordml/cid" xmlns:w16se="http://schemas.microsoft.com/office/word/2015/wordml/symex" xmlns:wpg="http://schemas.microsoft.com/office/word/2010/wordprocessingGroup" xmlns:wpi="http://schemas.microsoft.com/office/word/2010/wordprocessingInk" xmlns:wne="http://schemas.microsoft.com/office/word/2006/wordml" xmlns:wps="http://schemas.microsoft.com/office/word/2010/wordprocessingShape" mc:Ignorable="w14 w15 w16se w16cid wp14">
   <w:p>
     <w:pPr>
       <w:pStyle w:val="Header"/>
@@ -25249,7 +25273,7 @@
 </file>
 
 <file path=word/header2.xml><?xml version="1.0" encoding="utf-8"?>
-<w:hdr xmlns:ve="http://schemas.openxmlformats.org/markup-compatibility/2006" xmlns:o="urn:schemas-microsoft-com:office:office" xmlns:r="http://schemas.openxmlformats.org/officeDocument/2006/relationships" xmlns:m="http://schemas.openxmlformats.org/officeDocument/2006/math" xmlns:v="urn:schemas-microsoft-com:vml" xmlns:wp="http://schemas.openxmlformats.org/drawingml/2006/wordprocessingDrawing" xmlns:w10="urn:schemas-microsoft-com:office:word" xmlns:w="http://schemas.openxmlformats.org/wordprocessingml/2006/main" xmlns:wne="http://schemas.microsoft.com/office/word/2006/wordml">
+<w:hdr xmlns:wpc="http://schemas.microsoft.com/office/word/2010/wordprocessingCanvas" xmlns:cx="http://schemas.microsoft.com/office/drawing/2014/chartex" xmlns:cx1="http://schemas.microsoft.com/office/drawing/2015/9/8/chartex" xmlns:cx2="http://schemas.microsoft.com/office/drawing/2015/10/21/chartex" xmlns:cx3="http://schemas.microsoft.com/office/drawing/2016/5/9/chartex" xmlns:cx4="http://schemas.microsoft.com/office/drawing/2016/5/10/chartex" xmlns:cx5="http://schemas.microsoft.com/office/drawing/2016/5/11/chartex" xmlns:cx6="http://schemas.microsoft.com/office/drawing/2016/5/12/chartex" xmlns:cx7="http://schemas.microsoft.com/office/drawing/2016/5/13/chartex" xmlns:cx8="http://schemas.microsoft.com/office/drawing/2016/5/14/chartex" xmlns:mc="http://schemas.openxmlformats.org/markup-compatibility/2006" xmlns:aink="http://schemas.microsoft.com/office/drawing/2016/ink" xmlns:am3d="http://schemas.microsoft.com/office/drawing/2017/model3d" xmlns:o="urn:schemas-microsoft-com:office:office" xmlns:r="http://schemas.openxmlformats.org/officeDocument/2006/relationships" xmlns:m="http://schemas.openxmlformats.org/officeDocument/2006/math" xmlns:v="urn:schemas-microsoft-com:vml" xmlns:wp14="http://schemas.microsoft.com/office/word/2010/wordprocessingDrawing" xmlns:wp="http://schemas.openxmlformats.org/drawingml/2006/wordprocessingDrawing" xmlns:w10="urn:schemas-microsoft-com:office:word" xmlns:w="http://schemas.openxmlformats.org/wordprocessingml/2006/main" xmlns:w14="http://schemas.microsoft.com/office/word/2010/wordml" xmlns:w15="http://schemas.microsoft.com/office/word/2012/wordml" xmlns:w16cid="http://schemas.microsoft.com/office/word/2016/wordml/cid" xmlns:w16se="http://schemas.microsoft.com/office/word/2015/wordml/symex" xmlns:wpg="http://schemas.microsoft.com/office/word/2010/wordprocessingGroup" xmlns:wpi="http://schemas.microsoft.com/office/word/2010/wordprocessingInk" xmlns:wne="http://schemas.microsoft.com/office/word/2006/wordml" xmlns:wps="http://schemas.microsoft.com/office/word/2010/wordprocessingShape" mc:Ignorable="w14 w15 w16se w16cid wp14">
   <w:p>
     <w:pPr>
       <w:pStyle w:val="Header"/>
@@ -25286,8 +25310,8 @@
 </file>
 
 <file path=word/numbering.xml><?xml version="1.0" encoding="utf-8"?>
-<w:numbering xmlns:ve="http://schemas.openxmlformats.org/markup-compatibility/2006" xmlns:o="urn:schemas-microsoft-com:office:office" xmlns:r="http://schemas.openxmlformats.org/officeDocument/2006/relationships" xmlns:m="http://schemas.openxmlformats.org/officeDocument/2006/math" xmlns:v="urn:schemas-microsoft-com:vml" xmlns:wp="http://schemas.openxmlformats.org/drawingml/2006/wordprocessingDrawing" xmlns:w10="urn:schemas-microsoft-com:office:word" xmlns:w="http://schemas.openxmlformats.org/wordprocessingml/2006/main" xmlns:wne="http://schemas.microsoft.com/office/word/2006/wordml">
-  <w:abstractNum w:abstractNumId="0">
+<w:numbering xmlns:wpc="http://schemas.microsoft.com/office/word/2010/wordprocessingCanvas" xmlns:cx="http://schemas.microsoft.com/office/drawing/2014/chartex" xmlns:cx1="http://schemas.microsoft.com/office/drawing/2015/9/8/chartex" xmlns:cx2="http://schemas.microsoft.com/office/drawing/2015/10/21/chartex" xmlns:cx3="http://schemas.microsoft.com/office/drawing/2016/5/9/chartex" xmlns:cx4="http://schemas.microsoft.com/office/drawing/2016/5/10/chartex" xmlns:cx5="http://schemas.microsoft.com/office/drawing/2016/5/11/chartex" xmlns:cx6="http://schemas.microsoft.com/office/drawing/2016/5/12/chartex" xmlns:cx7="http://schemas.microsoft.com/office/drawing/2016/5/13/chartex" xmlns:cx8="http://schemas.microsoft.com/office/drawing/2016/5/14/chartex" xmlns:mc="http://schemas.openxmlformats.org/markup-compatibility/2006" xmlns:aink="http://schemas.microsoft.com/office/drawing/2016/ink" xmlns:am3d="http://schemas.microsoft.com/office/drawing/2017/model3d" xmlns:o="urn:schemas-microsoft-com:office:office" xmlns:r="http://schemas.openxmlformats.org/officeDocument/2006/relationships" xmlns:m="http://schemas.openxmlformats.org/officeDocument/2006/math" xmlns:v="urn:schemas-microsoft-com:vml" xmlns:wp14="http://schemas.microsoft.com/office/word/2010/wordprocessingDrawing" xmlns:wp="http://schemas.openxmlformats.org/drawingml/2006/wordprocessingDrawing" xmlns:w10="urn:schemas-microsoft-com:office:word" xmlns:w="http://schemas.openxmlformats.org/wordprocessingml/2006/main" xmlns:w14="http://schemas.microsoft.com/office/word/2010/wordml" xmlns:w15="http://schemas.microsoft.com/office/word/2012/wordml" xmlns:w16cid="http://schemas.microsoft.com/office/word/2016/wordml/cid" xmlns:w16se="http://schemas.microsoft.com/office/word/2015/wordml/symex" xmlns:wpg="http://schemas.microsoft.com/office/word/2010/wordprocessingGroup" xmlns:wpi="http://schemas.microsoft.com/office/word/2010/wordprocessingInk" xmlns:wne="http://schemas.microsoft.com/office/word/2006/wordml" xmlns:wps="http://schemas.microsoft.com/office/word/2010/wordprocessingShape" mc:Ignorable="w14 w15 w16se w16cid wp14">
+  <w:abstractNum w:abstractNumId="0" w15:restartNumberingAfterBreak="0">
     <w:nsid w:val="02C1585A"/>
     <w:multiLevelType w:val="multilevel"/>
     <w:tmpl w:val="A002D992"/>
@@ -25436,7 +25460,7 @@
       </w:rPr>
     </w:lvl>
   </w:abstractNum>
-  <w:abstractNum w:abstractNumId="1">
+  <w:abstractNum w:abstractNumId="1" w15:restartNumberingAfterBreak="0">
     <w:nsid w:val="034F2BFC"/>
     <w:multiLevelType w:val="multilevel"/>
     <w:tmpl w:val="4446BD26"/>
@@ -25585,7 +25609,7 @@
       </w:rPr>
     </w:lvl>
   </w:abstractNum>
-  <w:abstractNum w:abstractNumId="2">
+  <w:abstractNum w:abstractNumId="2" w15:restartNumberingAfterBreak="0">
     <w:nsid w:val="045B46AF"/>
     <w:multiLevelType w:val="multilevel"/>
     <w:tmpl w:val="D51C3C44"/>
@@ -25734,7 +25758,7 @@
       </w:rPr>
     </w:lvl>
   </w:abstractNum>
-  <w:abstractNum w:abstractNumId="3">
+  <w:abstractNum w:abstractNumId="3" w15:restartNumberingAfterBreak="0">
     <w:nsid w:val="048A5910"/>
     <w:multiLevelType w:val="multilevel"/>
     <w:tmpl w:val="E33ADF7C"/>
@@ -25883,7 +25907,7 @@
       </w:rPr>
     </w:lvl>
   </w:abstractNum>
-  <w:abstractNum w:abstractNumId="4">
+  <w:abstractNum w:abstractNumId="4" w15:restartNumberingAfterBreak="0">
     <w:nsid w:val="062F664A"/>
     <w:multiLevelType w:val="hybridMultilevel"/>
     <w:tmpl w:val="E688893E"/>
@@ -25996,7 +26020,7 @@
       </w:rPr>
     </w:lvl>
   </w:abstractNum>
-  <w:abstractNum w:abstractNumId="5">
+  <w:abstractNum w:abstractNumId="5" w15:restartNumberingAfterBreak="0">
     <w:nsid w:val="078F2C65"/>
     <w:multiLevelType w:val="multilevel"/>
     <w:tmpl w:val="631A4796"/>
@@ -26137,7 +26161,7 @@
       </w:rPr>
     </w:lvl>
   </w:abstractNum>
-  <w:abstractNum w:abstractNumId="6">
+  <w:abstractNum w:abstractNumId="6" w15:restartNumberingAfterBreak="0">
     <w:nsid w:val="0FBE2DB3"/>
     <w:multiLevelType w:val="hybridMultilevel"/>
     <w:tmpl w:val="E264DB24"/>
@@ -26250,7 +26274,7 @@
       </w:rPr>
     </w:lvl>
   </w:abstractNum>
-  <w:abstractNum w:abstractNumId="7">
+  <w:abstractNum w:abstractNumId="7" w15:restartNumberingAfterBreak="0">
     <w:nsid w:val="105531F2"/>
     <w:multiLevelType w:val="multilevel"/>
     <w:tmpl w:val="89C483B6"/>
@@ -26399,7 +26423,7 @@
       </w:rPr>
     </w:lvl>
   </w:abstractNum>
-  <w:abstractNum w:abstractNumId="8">
+  <w:abstractNum w:abstractNumId="8" w15:restartNumberingAfterBreak="0">
     <w:nsid w:val="1B677695"/>
     <w:multiLevelType w:val="multilevel"/>
     <w:tmpl w:val="E47633EC"/>
@@ -26548,7 +26572,7 @@
       </w:rPr>
     </w:lvl>
   </w:abstractNum>
-  <w:abstractNum w:abstractNumId="9">
+  <w:abstractNum w:abstractNumId="9" w15:restartNumberingAfterBreak="0">
     <w:nsid w:val="212A7A74"/>
     <w:multiLevelType w:val="multilevel"/>
     <w:tmpl w:val="084CC19C"/>
@@ -26697,7 +26721,7 @@
       </w:rPr>
     </w:lvl>
   </w:abstractNum>
-  <w:abstractNum w:abstractNumId="10">
+  <w:abstractNum w:abstractNumId="10" w15:restartNumberingAfterBreak="0">
     <w:nsid w:val="23C74742"/>
     <w:multiLevelType w:val="multilevel"/>
     <w:tmpl w:val="052A5BBC"/>
@@ -26846,7 +26870,7 @@
       </w:rPr>
     </w:lvl>
   </w:abstractNum>
-  <w:abstractNum w:abstractNumId="11">
+  <w:abstractNum w:abstractNumId="11" w15:restartNumberingAfterBreak="0">
     <w:nsid w:val="2B156CB7"/>
     <w:multiLevelType w:val="hybridMultilevel"/>
     <w:tmpl w:val="FB06D036"/>
@@ -26959,7 +26983,7 @@
       </w:rPr>
     </w:lvl>
   </w:abstractNum>
-  <w:abstractNum w:abstractNumId="12">
+  <w:abstractNum w:abstractNumId="12" w15:restartNumberingAfterBreak="0">
     <w:nsid w:val="3034091A"/>
     <w:multiLevelType w:val="multilevel"/>
     <w:tmpl w:val="CA1C13B6"/>
@@ -27108,7 +27132,7 @@
       </w:rPr>
     </w:lvl>
   </w:abstractNum>
-  <w:abstractNum w:abstractNumId="13">
+  <w:abstractNum w:abstractNumId="13" w15:restartNumberingAfterBreak="0">
     <w:nsid w:val="349A458C"/>
     <w:multiLevelType w:val="hybridMultilevel"/>
     <w:tmpl w:val="360A644A"/>
@@ -27194,7 +27218,7 @@
       </w:pPr>
     </w:lvl>
   </w:abstractNum>
-  <w:abstractNum w:abstractNumId="14">
+  <w:abstractNum w:abstractNumId="14" w15:restartNumberingAfterBreak="0">
     <w:nsid w:val="37EB667A"/>
     <w:multiLevelType w:val="multilevel"/>
     <w:tmpl w:val="631A4796"/>
@@ -27335,7 +27359,7 @@
       </w:rPr>
     </w:lvl>
   </w:abstractNum>
-  <w:abstractNum w:abstractNumId="15">
+  <w:abstractNum w:abstractNumId="15" w15:restartNumberingAfterBreak="0">
     <w:nsid w:val="40CA4D25"/>
     <w:multiLevelType w:val="multilevel"/>
     <w:tmpl w:val="A010F094"/>
@@ -27484,7 +27508,7 @@
       </w:rPr>
     </w:lvl>
   </w:abstractNum>
-  <w:abstractNum w:abstractNumId="16">
+  <w:abstractNum w:abstractNumId="16" w15:restartNumberingAfterBreak="0">
     <w:nsid w:val="44F76BA2"/>
     <w:multiLevelType w:val="hybridMultilevel"/>
     <w:tmpl w:val="F37A30B6"/>
@@ -27597,7 +27621,7 @@
       </w:rPr>
     </w:lvl>
   </w:abstractNum>
-  <w:abstractNum w:abstractNumId="17">
+  <w:abstractNum w:abstractNumId="17" w15:restartNumberingAfterBreak="0">
     <w:nsid w:val="52CA544A"/>
     <w:multiLevelType w:val="singleLevel"/>
     <w:tmpl w:val="AED6D67E"/>
@@ -27624,7 +27648,7 @@
       </w:rPr>
     </w:lvl>
   </w:abstractNum>
-  <w:abstractNum w:abstractNumId="18">
+  <w:abstractNum w:abstractNumId="18" w15:restartNumberingAfterBreak="0">
     <w:nsid w:val="58807096"/>
     <w:multiLevelType w:val="multilevel"/>
     <w:tmpl w:val="15584D80"/>
@@ -27773,7 +27797,7 @@
       </w:rPr>
     </w:lvl>
   </w:abstractNum>
-  <w:abstractNum w:abstractNumId="19">
+  <w:abstractNum w:abstractNumId="19" w15:restartNumberingAfterBreak="0">
     <w:nsid w:val="5ABF190C"/>
     <w:multiLevelType w:val="hybridMultilevel"/>
     <w:tmpl w:val="1ED42922"/>
@@ -27886,7 +27910,7 @@
       </w:rPr>
     </w:lvl>
   </w:abstractNum>
-  <w:abstractNum w:abstractNumId="20">
+  <w:abstractNum w:abstractNumId="20" w15:restartNumberingAfterBreak="0">
     <w:nsid w:val="5C211B29"/>
     <w:multiLevelType w:val="hybridMultilevel"/>
     <w:tmpl w:val="73A4BFD6"/>
@@ -27999,7 +28023,7 @@
       </w:rPr>
     </w:lvl>
   </w:abstractNum>
-  <w:abstractNum w:abstractNumId="21">
+  <w:abstractNum w:abstractNumId="21" w15:restartNumberingAfterBreak="0">
     <w:nsid w:val="5F7A074C"/>
     <w:multiLevelType w:val="multilevel"/>
     <w:tmpl w:val="5FA224E6"/>
@@ -28148,7 +28172,7 @@
       </w:rPr>
     </w:lvl>
   </w:abstractNum>
-  <w:abstractNum w:abstractNumId="22">
+  <w:abstractNum w:abstractNumId="22" w15:restartNumberingAfterBreak="0">
     <w:nsid w:val="619D1203"/>
     <w:multiLevelType w:val="multilevel"/>
     <w:tmpl w:val="66DEBF22"/>
@@ -28297,7 +28321,7 @@
       </w:rPr>
     </w:lvl>
   </w:abstractNum>
-  <w:abstractNum w:abstractNumId="23">
+  <w:abstractNum w:abstractNumId="23" w15:restartNumberingAfterBreak="0">
     <w:nsid w:val="776C41F8"/>
     <w:multiLevelType w:val="multilevel"/>
     <w:tmpl w:val="1EA88222"/>
@@ -28410,7 +28434,7 @@
       </w:rPr>
     </w:lvl>
   </w:abstractNum>
-  <w:abstractNum w:abstractNumId="24">
+  <w:abstractNum w:abstractNumId="24" w15:restartNumberingAfterBreak="0">
     <w:nsid w:val="7BC747CF"/>
     <w:multiLevelType w:val="hybridMultilevel"/>
     <w:tmpl w:val="28BE8C84"/>
@@ -28603,7 +28627,7 @@
 </file>
 
 <file path=word/styles.xml><?xml version="1.0" encoding="utf-8"?>
-<w:styles xmlns:r="http://schemas.openxmlformats.org/officeDocument/2006/relationships" xmlns:w="http://schemas.openxmlformats.org/wordprocessingml/2006/main">
+<w:styles xmlns:mc="http://schemas.openxmlformats.org/markup-compatibility/2006" xmlns:r="http://schemas.openxmlformats.org/officeDocument/2006/relationships" xmlns:w="http://schemas.openxmlformats.org/wordprocessingml/2006/main" xmlns:w14="http://schemas.microsoft.com/office/word/2010/wordml" xmlns:w15="http://schemas.microsoft.com/office/word/2012/wordml" xmlns:w16cid="http://schemas.microsoft.com/office/word/2016/wordml/cid" xmlns:w16se="http://schemas.microsoft.com/office/word/2015/wordml/symex" mc:Ignorable="w14 w15 w16se w16cid">
   <w:docDefaults>
     <w:rPrDefault>
       <w:rPr>
@@ -28614,154 +28638,383 @@
     </w:rPrDefault>
     <w:pPrDefault/>
   </w:docDefaults>
-  <w:latentStyles w:defLockedState="0" w:defUIPriority="99" w:defSemiHidden="1" w:defUnhideWhenUsed="1" w:defQFormat="0" w:count="267">
-    <w:lsdException w:name="Normal" w:semiHidden="0" w:uiPriority="0" w:unhideWhenUsed="0" w:qFormat="1"/>
-    <w:lsdException w:name="heading 1" w:semiHidden="0" w:uiPriority="0" w:unhideWhenUsed="0" w:qFormat="1"/>
-    <w:lsdException w:name="heading 2" w:uiPriority="0" w:qFormat="1"/>
-    <w:lsdException w:name="heading 3" w:uiPriority="0" w:qFormat="1"/>
-    <w:lsdException w:name="heading 4" w:uiPriority="9" w:qFormat="1"/>
-    <w:lsdException w:name="heading 5" w:uiPriority="9" w:qFormat="1"/>
-    <w:lsdException w:name="heading 6" w:uiPriority="9" w:qFormat="1"/>
-    <w:lsdException w:name="heading 7" w:uiPriority="0" w:qFormat="1"/>
-    <w:lsdException w:name="heading 8" w:uiPriority="0" w:qFormat="1"/>
-    <w:lsdException w:name="heading 9" w:uiPriority="9" w:qFormat="1"/>
-    <w:lsdException w:name="toc 1" w:uiPriority="39"/>
-    <w:lsdException w:name="toc 2" w:uiPriority="39"/>
-    <w:lsdException w:name="toc 3" w:uiPriority="39"/>
-    <w:lsdException w:name="toc 4" w:uiPriority="39"/>
-    <w:lsdException w:name="toc 5" w:uiPriority="39"/>
-    <w:lsdException w:name="toc 6" w:uiPriority="39"/>
-    <w:lsdException w:name="toc 7" w:uiPriority="39"/>
-    <w:lsdException w:name="toc 8" w:uiPriority="39"/>
-    <w:lsdException w:name="toc 9" w:uiPriority="39"/>
-    <w:lsdException w:name="caption" w:uiPriority="35" w:qFormat="1"/>
-    <w:lsdException w:name="Title" w:semiHidden="0" w:uiPriority="0" w:unhideWhenUsed="0" w:qFormat="1"/>
-    <w:lsdException w:name="Default Paragraph Font" w:uiPriority="1"/>
-    <w:lsdException w:name="Body Text" w:uiPriority="0"/>
-    <w:lsdException w:name="Body Text Indent" w:uiPriority="0"/>
-    <w:lsdException w:name="Subtitle" w:semiHidden="0" w:uiPriority="11" w:unhideWhenUsed="0" w:qFormat="1"/>
-    <w:lsdException w:name="Body Text 3" w:uiPriority="0"/>
-    <w:lsdException w:name="Body Text Indent 3" w:uiPriority="0"/>
-    <w:lsdException w:name="Block Text" w:uiPriority="0"/>
-    <w:lsdException w:name="Strong" w:semiHidden="0" w:uiPriority="22" w:unhideWhenUsed="0" w:qFormat="1"/>
-    <w:lsdException w:name="Emphasis" w:semiHidden="0" w:uiPriority="20" w:unhideWhenUsed="0" w:qFormat="1"/>
-    <w:lsdException w:name="Plain Text" w:uiPriority="0"/>
-    <w:lsdException w:name="HTML Preformatted" w:uiPriority="0"/>
-    <w:lsdException w:name="HTML Typewriter" w:uiPriority="0"/>
-    <w:lsdException w:name="No List" w:uiPriority="0"/>
-    <w:lsdException w:name="Balloon Text" w:uiPriority="0"/>
-    <w:lsdException w:name="Table Grid" w:semiHidden="0" w:uiPriority="59" w:unhideWhenUsed="0"/>
-    <w:lsdException w:name="Placeholder Text" w:unhideWhenUsed="0"/>
-    <w:lsdException w:name="No Spacing" w:semiHidden="0" w:uiPriority="1" w:unhideWhenUsed="0" w:qFormat="1"/>
-    <w:lsdException w:name="Light Shading" w:semiHidden="0" w:uiPriority="60" w:unhideWhenUsed="0"/>
-    <w:lsdException w:name="Light List" w:semiHidden="0" w:uiPriority="61" w:unhideWhenUsed="0"/>
-    <w:lsdException w:name="Light Grid" w:semiHidden="0" w:uiPriority="62" w:unhideWhenUsed="0"/>
-    <w:lsdException w:name="Medium Shading 1" w:semiHidden="0" w:uiPriority="63" w:unhideWhenUsed="0"/>
-    <w:lsdException w:name="Medium Shading 2" w:semiHidden="0" w:uiPriority="64" w:unhideWhenUsed="0"/>
-    <w:lsdException w:name="Medium List 1" w:semiHidden="0" w:uiPriority="65" w:unhideWhenUsed="0"/>
-    <w:lsdException w:name="Medium List 2" w:semiHidden="0" w:uiPriority="66" w:unhideWhenUsed="0"/>
-    <w:lsdException w:name="Medium Grid 1" w:semiHidden="0" w:uiPriority="67" w:unhideWhenUsed="0"/>
-    <w:lsdException w:name="Medium Grid 2" w:semiHidden="0" w:uiPriority="68" w:unhideWhenUsed="0"/>
-    <w:lsdException w:name="Medium Grid 3" w:semiHidden="0" w:uiPriority="69" w:unhideWhenUsed="0"/>
-    <w:lsdException w:name="Dark List" w:semiHidden="0" w:uiPriority="70" w:unhideWhenUsed="0"/>
-    <w:lsdException w:name="Colorful Shading" w:semiHidden="0" w:uiPriority="71" w:unhideWhenUsed="0"/>
-    <w:lsdException w:name="Colorful List" w:semiHidden="0" w:uiPriority="72" w:unhideWhenUsed="0"/>
-    <w:lsdException w:name="Colorful Grid" w:semiHidden="0" w:uiPriority="73" w:unhideWhenUsed="0"/>
-    <w:lsdException w:name="Light Shading Accent 1" w:semiHidden="0" w:uiPriority="60" w:unhideWhenUsed="0"/>
-    <w:lsdException w:name="Light List Accent 1" w:semiHidden="0" w:uiPriority="61" w:unhideWhenUsed="0"/>
-    <w:lsdException w:name="Light Grid Accent 1" w:semiHidden="0" w:uiPriority="62" w:unhideWhenUsed="0"/>
-    <w:lsdException w:name="Medium Shading 1 Accent 1" w:semiHidden="0" w:uiPriority="63" w:unhideWhenUsed="0"/>
-    <w:lsdException w:name="Medium Shading 2 Accent 1" w:semiHidden="0" w:uiPriority="64" w:unhideWhenUsed="0"/>
-    <w:lsdException w:name="Medium List 1 Accent 1" w:semiHidden="0" w:uiPriority="65" w:unhideWhenUsed="0"/>
-    <w:lsdException w:name="Revision" w:unhideWhenUsed="0"/>
-    <w:lsdException w:name="List Paragraph" w:semiHidden="0" w:uiPriority="34" w:unhideWhenUsed="0" w:qFormat="1"/>
-    <w:lsdException w:name="Quote" w:semiHidden="0" w:uiPriority="29" w:unhideWhenUsed="0" w:qFormat="1"/>
-    <w:lsdException w:name="Intense Quote" w:semiHidden="0" w:uiPriority="30" w:unhideWhenUsed="0" w:qFormat="1"/>
-    <w:lsdException w:name="Medium List 2 Accent 1" w:semiHidden="0" w:uiPriority="66" w:unhideWhenUsed="0"/>
-    <w:lsdException w:name="Medium Grid 1 Accent 1" w:semiHidden="0" w:uiPriority="67" w:unhideWhenUsed="0"/>
-    <w:lsdException w:name="Medium Grid 2 Accent 1" w:semiHidden="0" w:uiPriority="68" w:unhideWhenUsed="0"/>
-    <w:lsdException w:name="Medium Grid 3 Accent 1" w:semiHidden="0" w:uiPriority="69" w:unhideWhenUsed="0"/>
-    <w:lsdException w:name="Dark List Accent 1" w:semiHidden="0" w:uiPriority="70" w:unhideWhenUsed="0"/>
-    <w:lsdException w:name="Colorful Shading Accent 1" w:semiHidden="0" w:uiPriority="71" w:unhideWhenUsed="0"/>
-    <w:lsdException w:name="Colorful List Accent 1" w:semiHidden="0" w:uiPriority="72" w:unhideWhenUsed="0"/>
-    <w:lsdException w:name="Colorful Grid Accent 1" w:semiHidden="0" w:uiPriority="73" w:unhideWhenUsed="0"/>
-    <w:lsdException w:name="Light Shading Accent 2" w:semiHidden="0" w:uiPriority="60" w:unhideWhenUsed="0"/>
-    <w:lsdException w:name="Light List Accent 2" w:semiHidden="0" w:uiPriority="61" w:unhideWhenUsed="0"/>
-    <w:lsdException w:name="Light Grid Accent 2" w:semiHidden="0" w:uiPriority="62" w:unhideWhenUsed="0"/>
-    <w:lsdException w:name="Medium Shading 1 Accent 2" w:semiHidden="0" w:uiPriority="63" w:unhideWhenUsed="0"/>
-    <w:lsdException w:name="Medium Shading 2 Accent 2" w:semiHidden="0" w:uiPriority="64" w:unhideWhenUsed="0"/>
-    <w:lsdException w:name="Medium List 1 Accent 2" w:semiHidden="0" w:uiPriority="65" w:unhideWhenUsed="0"/>
-    <w:lsdException w:name="Medium List 2 Accent 2" w:semiHidden="0" w:uiPriority="66" w:unhideWhenUsed="0"/>
-    <w:lsdException w:name="Medium Grid 1 Accent 2" w:semiHidden="0" w:uiPriority="67" w:unhideWhenUsed="0"/>
-    <w:lsdException w:name="Medium Grid 2 Accent 2" w:semiHidden="0" w:uiPriority="68" w:unhideWhenUsed="0"/>
-    <w:lsdException w:name="Medium Grid 3 Accent 2" w:semiHidden="0" w:uiPriority="69" w:unhideWhenUsed="0"/>
-    <w:lsdException w:name="Dark List Accent 2" w:semiHidden="0" w:uiPriority="70" w:unhideWhenUsed="0"/>
-    <w:lsdException w:name="Colorful Shading Accent 2" w:semiHidden="0" w:uiPriority="71" w:unhideWhenUsed="0"/>
-    <w:lsdException w:name="Colorful List Accent 2" w:semiHidden="0" w:uiPriority="72" w:unhideWhenUsed="0"/>
-    <w:lsdException w:name="Colorful Grid Accent 2" w:semiHidden="0" w:uiPriority="73" w:unhideWhenUsed="0"/>
-    <w:lsdException w:name="Light Shading Accent 3" w:semiHidden="0" w:uiPriority="60" w:unhideWhenUsed="0"/>
-    <w:lsdException w:name="Light List Accent 3" w:semiHidden="0" w:uiPriority="61" w:unhideWhenUsed="0"/>
-    <w:lsdException w:name="Light Grid Accent 3" w:semiHidden="0" w:uiPriority="62" w:unhideWhenUsed="0"/>
-    <w:lsdException w:name="Medium Shading 1 Accent 3" w:semiHidden="0" w:uiPriority="63" w:unhideWhenUsed="0"/>
-    <w:lsdException w:name="Medium Shading 2 Accent 3" w:semiHidden="0" w:uiPriority="64" w:unhideWhenUsed="0"/>
-    <w:lsdException w:name="Medium List 1 Accent 3" w:semiHidden="0" w:uiPriority="65" w:unhideWhenUsed="0"/>
-    <w:lsdException w:name="Medium List 2 Accent 3" w:semiHidden="0" w:uiPriority="66" w:unhideWhenUsed="0"/>
-    <w:lsdException w:name="Medium Grid 1 Accent 3" w:semiHidden="0" w:uiPriority="67" w:unhideWhenUsed="0"/>
-    <w:lsdException w:name="Medium Grid 2 Accent 3" w:semiHidden="0" w:uiPriority="68" w:unhideWhenUsed="0"/>
-    <w:lsdException w:name="Medium Grid 3 Accent 3" w:semiHidden="0" w:uiPriority="69" w:unhideWhenUsed="0"/>
-    <w:lsdException w:name="Dark List Accent 3" w:semiHidden="0" w:uiPriority="70" w:unhideWhenUsed="0"/>
-    <w:lsdException w:name="Colorful Shading Accent 3" w:semiHidden="0" w:uiPriority="71" w:unhideWhenUsed="0"/>
-    <w:lsdException w:name="Colorful List Accent 3" w:semiHidden="0" w:uiPriority="72" w:unhideWhenUsed="0"/>
-    <w:lsdException w:name="Colorful Grid Accent 3" w:semiHidden="0" w:uiPriority="73" w:unhideWhenUsed="0"/>
-    <w:lsdException w:name="Light Shading Accent 4" w:semiHidden="0" w:uiPriority="60" w:unhideWhenUsed="0"/>
-    <w:lsdException w:name="Light List Accent 4" w:semiHidden="0" w:uiPriority="61" w:unhideWhenUsed="0"/>
-    <w:lsdException w:name="Light Grid Accent 4" w:semiHidden="0" w:uiPriority="62" w:unhideWhenUsed="0"/>
-    <w:lsdException w:name="Medium Shading 1 Accent 4" w:semiHidden="0" w:uiPriority="63" w:unhideWhenUsed="0"/>
-    <w:lsdException w:name="Medium Shading 2 Accent 4" w:semiHidden="0" w:uiPriority="64" w:unhideWhenUsed="0"/>
-    <w:lsdException w:name="Medium List 1 Accent 4" w:semiHidden="0" w:uiPriority="65" w:unhideWhenUsed="0"/>
-    <w:lsdException w:name="Medium List 2 Accent 4" w:semiHidden="0" w:uiPriority="66" w:unhideWhenUsed="0"/>
-    <w:lsdException w:name="Medium Grid 1 Accent 4" w:semiHidden="0" w:uiPriority="67" w:unhideWhenUsed="0"/>
-    <w:lsdException w:name="Medium Grid 2 Accent 4" w:semiHidden="0" w:uiPriority="68" w:unhideWhenUsed="0"/>
-    <w:lsdException w:name="Medium Grid 3 Accent 4" w:semiHidden="0" w:uiPriority="69" w:unhideWhenUsed="0"/>
-    <w:lsdException w:name="Dark List Accent 4" w:semiHidden="0" w:uiPriority="70" w:unhideWhenUsed="0"/>
-    <w:lsdException w:name="Colorful Shading Accent 4" w:semiHidden="0" w:uiPriority="71" w:unhideWhenUsed="0"/>
-    <w:lsdException w:name="Colorful List Accent 4" w:semiHidden="0" w:uiPriority="72" w:unhideWhenUsed="0"/>
-    <w:lsdException w:name="Colorful Grid Accent 4" w:semiHidden="0" w:uiPriority="73" w:unhideWhenUsed="0"/>
-    <w:lsdException w:name="Light Shading Accent 5" w:semiHidden="0" w:uiPriority="60" w:unhideWhenUsed="0"/>
-    <w:lsdException w:name="Light List Accent 5" w:semiHidden="0" w:uiPriority="61" w:unhideWhenUsed="0"/>
-    <w:lsdException w:name="Light Grid Accent 5" w:semiHidden="0" w:uiPriority="62" w:unhideWhenUsed="0"/>
-    <w:lsdException w:name="Medium Shading 1 Accent 5" w:semiHidden="0" w:uiPriority="63" w:unhideWhenUsed="0"/>
-    <w:lsdException w:name="Medium Shading 2 Accent 5" w:semiHidden="0" w:uiPriority="64" w:unhideWhenUsed="0"/>
-    <w:lsdException w:name="Medium List 1 Accent 5" w:semiHidden="0" w:uiPriority="65" w:unhideWhenUsed="0"/>
-    <w:lsdException w:name="Medium List 2 Accent 5" w:semiHidden="0" w:uiPriority="66" w:unhideWhenUsed="0"/>
-    <w:lsdException w:name="Medium Grid 1 Accent 5" w:semiHidden="0" w:uiPriority="67" w:unhideWhenUsed="0"/>
-    <w:lsdException w:name="Medium Grid 2 Accent 5" w:semiHidden="0" w:uiPriority="68" w:unhideWhenUsed="0"/>
-    <w:lsdException w:name="Medium Grid 3 Accent 5" w:semiHidden="0" w:uiPriority="69" w:unhideWhenUsed="0"/>
-    <w:lsdException w:name="Dark List Accent 5" w:semiHidden="0" w:uiPriority="70" w:unhideWhenUsed="0"/>
-    <w:lsdException w:name="Colorful Shading Accent 5" w:semiHidden="0" w:uiPriority="71" w:unhideWhenUsed="0"/>
-    <w:lsdException w:name="Colorful List Accent 5" w:semiHidden="0" w:uiPriority="72" w:unhideWhenUsed="0"/>
-    <w:lsdException w:name="Colorful Grid Accent 5" w:semiHidden="0" w:uiPriority="73" w:unhideWhenUsed="0"/>
-    <w:lsdException w:name="Light Shading Accent 6" w:semiHidden="0" w:uiPriority="60" w:unhideWhenUsed="0"/>
-    <w:lsdException w:name="Light List Accent 6" w:semiHidden="0" w:uiPriority="61" w:unhideWhenUsed="0"/>
-    <w:lsdException w:name="Light Grid Accent 6" w:semiHidden="0" w:uiPriority="62" w:unhideWhenUsed="0"/>
-    <w:lsdException w:name="Medium Shading 1 Accent 6" w:semiHidden="0" w:uiPriority="63" w:unhideWhenUsed="0"/>
-    <w:lsdException w:name="Medium Shading 2 Accent 6" w:semiHidden="0" w:uiPriority="64" w:unhideWhenUsed="0"/>
-    <w:lsdException w:name="Medium List 1 Accent 6" w:semiHidden="0" w:uiPriority="65" w:unhideWhenUsed="0"/>
-    <w:lsdException w:name="Medium List 2 Accent 6" w:semiHidden="0" w:uiPriority="66" w:unhideWhenUsed="0"/>
-    <w:lsdException w:name="Medium Grid 1 Accent 6" w:semiHidden="0" w:uiPriority="67" w:unhideWhenUsed="0"/>
-    <w:lsdException w:name="Medium Grid 2 Accent 6" w:semiHidden="0" w:uiPriority="68" w:unhideWhenUsed="0"/>
-    <w:lsdException w:name="Medium Grid 3 Accent 6" w:semiHidden="0" w:uiPriority="69" w:unhideWhenUsed="0"/>
-    <w:lsdException w:name="Dark List Accent 6" w:semiHidden="0" w:uiPriority="70" w:unhideWhenUsed="0"/>
-    <w:lsdException w:name="Colorful Shading Accent 6" w:semiHidden="0" w:uiPriority="71" w:unhideWhenUsed="0"/>
-    <w:lsdException w:name="Colorful List Accent 6" w:semiHidden="0" w:uiPriority="72" w:unhideWhenUsed="0"/>
-    <w:lsdException w:name="Colorful Grid Accent 6" w:semiHidden="0" w:uiPriority="73" w:unhideWhenUsed="0"/>
-    <w:lsdException w:name="Subtle Emphasis" w:semiHidden="0" w:uiPriority="19" w:unhideWhenUsed="0" w:qFormat="1"/>
-    <w:lsdException w:name="Intense Emphasis" w:semiHidden="0" w:uiPriority="21" w:unhideWhenUsed="0" w:qFormat="1"/>
-    <w:lsdException w:name="Subtle Reference" w:semiHidden="0" w:uiPriority="31" w:unhideWhenUsed="0" w:qFormat="1"/>
-    <w:lsdException w:name="Intense Reference" w:semiHidden="0" w:uiPriority="32" w:unhideWhenUsed="0" w:qFormat="1"/>
-    <w:lsdException w:name="Book Title" w:semiHidden="0" w:uiPriority="33" w:unhideWhenUsed="0" w:qFormat="1"/>
-    <w:lsdException w:name="Bibliography" w:uiPriority="37"/>
-    <w:lsdException w:name="TOC Heading" w:uiPriority="39" w:qFormat="1"/>
+  <w:latentStyles w:defLockedState="0" w:defUIPriority="99" w:defSemiHidden="0" w:defUnhideWhenUsed="0" w:defQFormat="0" w:count="376">
+    <w:lsdException w:name="Normal" w:uiPriority="0" w:qFormat="1"/>
+    <w:lsdException w:name="heading 1" w:uiPriority="0" w:qFormat="1"/>
+    <w:lsdException w:name="heading 2" w:semiHidden="1" w:uiPriority="0" w:unhideWhenUsed="1" w:qFormat="1"/>
+    <w:lsdException w:name="heading 3" w:semiHidden="1" w:uiPriority="0" w:unhideWhenUsed="1" w:qFormat="1"/>
+    <w:lsdException w:name="heading 4" w:semiHidden="1" w:uiPriority="9" w:unhideWhenUsed="1" w:qFormat="1"/>
+    <w:lsdException w:name="heading 5" w:semiHidden="1" w:uiPriority="9" w:unhideWhenUsed="1" w:qFormat="1"/>
+    <w:lsdException w:name="heading 6" w:semiHidden="1" w:uiPriority="9" w:unhideWhenUsed="1" w:qFormat="1"/>
+    <w:lsdException w:name="heading 7" w:semiHidden="1" w:uiPriority="0" w:unhideWhenUsed="1" w:qFormat="1"/>
+    <w:lsdException w:name="heading 8" w:semiHidden="1" w:uiPriority="0" w:unhideWhenUsed="1" w:qFormat="1"/>
+    <w:lsdException w:name="heading 9" w:semiHidden="1" w:uiPriority="9" w:unhideWhenUsed="1" w:qFormat="1"/>
+    <w:lsdException w:name="index 1" w:semiHidden="1" w:unhideWhenUsed="1"/>
+    <w:lsdException w:name="index 2" w:semiHidden="1" w:unhideWhenUsed="1"/>
+    <w:lsdException w:name="index 3" w:semiHidden="1" w:unhideWhenUsed="1"/>
+    <w:lsdException w:name="index 4" w:semiHidden="1" w:unhideWhenUsed="1"/>
+    <w:lsdException w:name="index 5" w:semiHidden="1" w:unhideWhenUsed="1"/>
+    <w:lsdException w:name="index 6" w:semiHidden="1" w:unhideWhenUsed="1"/>
+    <w:lsdException w:name="index 7" w:semiHidden="1" w:unhideWhenUsed="1"/>
+    <w:lsdException w:name="index 8" w:semiHidden="1" w:unhideWhenUsed="1"/>
+    <w:lsdException w:name="index 9" w:semiHidden="1" w:unhideWhenUsed="1"/>
+    <w:lsdException w:name="toc 1" w:semiHidden="1" w:uiPriority="39" w:unhideWhenUsed="1"/>
+    <w:lsdException w:name="toc 2" w:semiHidden="1" w:uiPriority="39" w:unhideWhenUsed="1"/>
+    <w:lsdException w:name="toc 3" w:semiHidden="1" w:uiPriority="39" w:unhideWhenUsed="1"/>
+    <w:lsdException w:name="toc 4" w:semiHidden="1" w:uiPriority="39" w:unhideWhenUsed="1"/>
+    <w:lsdException w:name="toc 5" w:semiHidden="1" w:uiPriority="39" w:unhideWhenUsed="1"/>
+    <w:lsdException w:name="toc 6" w:semiHidden="1" w:uiPriority="39" w:unhideWhenUsed="1"/>
+    <w:lsdException w:name="toc 7" w:semiHidden="1" w:uiPriority="39" w:unhideWhenUsed="1"/>
+    <w:lsdException w:name="toc 8" w:semiHidden="1" w:uiPriority="39" w:unhideWhenUsed="1"/>
+    <w:lsdException w:name="toc 9" w:semiHidden="1" w:uiPriority="39" w:unhideWhenUsed="1"/>
+    <w:lsdException w:name="Normal Indent" w:semiHidden="1" w:unhideWhenUsed="1"/>
+    <w:lsdException w:name="footnote text" w:semiHidden="1" w:unhideWhenUsed="1"/>
+    <w:lsdException w:name="annotation text" w:semiHidden="1" w:unhideWhenUsed="1"/>
+    <w:lsdException w:name="header" w:semiHidden="1" w:unhideWhenUsed="1"/>
+    <w:lsdException w:name="footer" w:semiHidden="1" w:unhideWhenUsed="1"/>
+    <w:lsdException w:name="index heading" w:semiHidden="1" w:unhideWhenUsed="1"/>
+    <w:lsdException w:name="caption" w:semiHidden="1" w:uiPriority="35" w:unhideWhenUsed="1" w:qFormat="1"/>
+    <w:lsdException w:name="table of figures" w:semiHidden="1" w:unhideWhenUsed="1"/>
+    <w:lsdException w:name="envelope address" w:semiHidden="1" w:unhideWhenUsed="1"/>
+    <w:lsdException w:name="envelope return" w:semiHidden="1" w:unhideWhenUsed="1"/>
+    <w:lsdException w:name="footnote reference" w:semiHidden="1" w:unhideWhenUsed="1"/>
+    <w:lsdException w:name="annotation reference" w:semiHidden="1" w:unhideWhenUsed="1"/>
+    <w:lsdException w:name="line number" w:semiHidden="1" w:unhideWhenUsed="1"/>
+    <w:lsdException w:name="page number" w:semiHidden="1" w:unhideWhenUsed="1"/>
+    <w:lsdException w:name="endnote reference" w:semiHidden="1" w:unhideWhenUsed="1"/>
+    <w:lsdException w:name="endnote text" w:semiHidden="1" w:unhideWhenUsed="1"/>
+    <w:lsdException w:name="table of authorities" w:semiHidden="1" w:unhideWhenUsed="1"/>
+    <w:lsdException w:name="macro" w:semiHidden="1" w:unhideWhenUsed="1"/>
+    <w:lsdException w:name="toa heading" w:semiHidden="1" w:unhideWhenUsed="1"/>
+    <w:lsdException w:name="List" w:semiHidden="1" w:unhideWhenUsed="1"/>
+    <w:lsdException w:name="List Bullet" w:semiHidden="1" w:unhideWhenUsed="1"/>
+    <w:lsdException w:name="List Number" w:semiHidden="1" w:unhideWhenUsed="1"/>
+    <w:lsdException w:name="List 2" w:semiHidden="1" w:unhideWhenUsed="1"/>
+    <w:lsdException w:name="List 3" w:semiHidden="1" w:unhideWhenUsed="1"/>
+    <w:lsdException w:name="List 4" w:semiHidden="1" w:unhideWhenUsed="1"/>
+    <w:lsdException w:name="List 5" w:semiHidden="1" w:unhideWhenUsed="1"/>
+    <w:lsdException w:name="List Bullet 2" w:semiHidden="1" w:unhideWhenUsed="1"/>
+    <w:lsdException w:name="List Bullet 3" w:semiHidden="1" w:unhideWhenUsed="1"/>
+    <w:lsdException w:name="List Bullet 4" w:semiHidden="1" w:unhideWhenUsed="1"/>
+    <w:lsdException w:name="List Bullet 5" w:semiHidden="1" w:unhideWhenUsed="1"/>
+    <w:lsdException w:name="List Number 2" w:semiHidden="1" w:unhideWhenUsed="1"/>
+    <w:lsdException w:name="List Number 3" w:semiHidden="1" w:unhideWhenUsed="1"/>
+    <w:lsdException w:name="List Number 4" w:semiHidden="1" w:unhideWhenUsed="1"/>
+    <w:lsdException w:name="List Number 5" w:semiHidden="1" w:unhideWhenUsed="1"/>
+    <w:lsdException w:name="Title" w:uiPriority="0" w:qFormat="1"/>
+    <w:lsdException w:name="Closing" w:semiHidden="1" w:unhideWhenUsed="1"/>
+    <w:lsdException w:name="Signature" w:semiHidden="1" w:unhideWhenUsed="1"/>
+    <w:lsdException w:name="Default Paragraph Font" w:semiHidden="1" w:uiPriority="1" w:unhideWhenUsed="1"/>
+    <w:lsdException w:name="Body Text" w:semiHidden="1" w:uiPriority="0" w:unhideWhenUsed="1"/>
+    <w:lsdException w:name="Body Text Indent" w:semiHidden="1" w:uiPriority="0" w:unhideWhenUsed="1"/>
+    <w:lsdException w:name="List Continue" w:semiHidden="1" w:unhideWhenUsed="1"/>
+    <w:lsdException w:name="List Continue 2" w:semiHidden="1" w:unhideWhenUsed="1"/>
+    <w:lsdException w:name="List Continue 3" w:semiHidden="1" w:unhideWhenUsed="1"/>
+    <w:lsdException w:name="List Continue 4" w:semiHidden="1" w:unhideWhenUsed="1"/>
+    <w:lsdException w:name="List Continue 5" w:semiHidden="1" w:unhideWhenUsed="1"/>
+    <w:lsdException w:name="Message Header" w:semiHidden="1" w:unhideWhenUsed="1"/>
+    <w:lsdException w:name="Subtitle" w:uiPriority="11" w:qFormat="1"/>
+    <w:lsdException w:name="Salutation" w:semiHidden="1" w:unhideWhenUsed="1"/>
+    <w:lsdException w:name="Date" w:semiHidden="1" w:unhideWhenUsed="1"/>
+    <w:lsdException w:name="Body Text First Indent" w:semiHidden="1" w:unhideWhenUsed="1"/>
+    <w:lsdException w:name="Body Text First Indent 2" w:semiHidden="1" w:unhideWhenUsed="1"/>
+    <w:lsdException w:name="Note Heading" w:semiHidden="1" w:unhideWhenUsed="1"/>
+    <w:lsdException w:name="Body Text 2" w:semiHidden="1" w:unhideWhenUsed="1"/>
+    <w:lsdException w:name="Body Text 3" w:semiHidden="1" w:uiPriority="0" w:unhideWhenUsed="1"/>
+    <w:lsdException w:name="Body Text Indent 2" w:semiHidden="1" w:unhideWhenUsed="1"/>
+    <w:lsdException w:name="Body Text Indent 3" w:semiHidden="1" w:uiPriority="0" w:unhideWhenUsed="1"/>
+    <w:lsdException w:name="Block Text" w:semiHidden="1" w:uiPriority="0" w:unhideWhenUsed="1"/>
+    <w:lsdException w:name="Hyperlink" w:semiHidden="1" w:unhideWhenUsed="1"/>
+    <w:lsdException w:name="FollowedHyperlink" w:semiHidden="1" w:unhideWhenUsed="1"/>
+    <w:lsdException w:name="Strong" w:uiPriority="22" w:qFormat="1"/>
+    <w:lsdException w:name="Emphasis" w:uiPriority="20" w:qFormat="1"/>
+    <w:lsdException w:name="Document Map" w:semiHidden="1" w:unhideWhenUsed="1"/>
+    <w:lsdException w:name="Plain Text" w:semiHidden="1" w:uiPriority="0" w:unhideWhenUsed="1"/>
+    <w:lsdException w:name="E-mail Signature" w:semiHidden="1" w:unhideWhenUsed="1"/>
+    <w:lsdException w:name="HTML Top of Form" w:semiHidden="1" w:unhideWhenUsed="1"/>
+    <w:lsdException w:name="HTML Bottom of Form" w:semiHidden="1" w:unhideWhenUsed="1"/>
+    <w:lsdException w:name="Normal (Web)" w:semiHidden="1" w:unhideWhenUsed="1"/>
+    <w:lsdException w:name="HTML Acronym" w:semiHidden="1" w:unhideWhenUsed="1"/>
+    <w:lsdException w:name="HTML Address" w:semiHidden="1" w:unhideWhenUsed="1"/>
+    <w:lsdException w:name="HTML Cite" w:semiHidden="1" w:unhideWhenUsed="1"/>
+    <w:lsdException w:name="HTML Code" w:semiHidden="1" w:unhideWhenUsed="1"/>
+    <w:lsdException w:name="HTML Definition" w:semiHidden="1" w:unhideWhenUsed="1"/>
+    <w:lsdException w:name="HTML Keyboard" w:semiHidden="1" w:unhideWhenUsed="1"/>
+    <w:lsdException w:name="HTML Preformatted" w:semiHidden="1" w:uiPriority="0" w:unhideWhenUsed="1"/>
+    <w:lsdException w:name="HTML Sample" w:semiHidden="1" w:unhideWhenUsed="1"/>
+    <w:lsdException w:name="HTML Typewriter" w:semiHidden="1" w:uiPriority="0" w:unhideWhenUsed="1"/>
+    <w:lsdException w:name="HTML Variable" w:semiHidden="1" w:unhideWhenUsed="1"/>
+    <w:lsdException w:name="Normal Table" w:semiHidden="1" w:unhideWhenUsed="1"/>
+    <w:lsdException w:name="annotation subject" w:semiHidden="1" w:unhideWhenUsed="1"/>
+    <w:lsdException w:name="No List" w:semiHidden="1" w:uiPriority="0" w:unhideWhenUsed="1"/>
+    <w:lsdException w:name="Outline List 1" w:semiHidden="1" w:unhideWhenUsed="1"/>
+    <w:lsdException w:name="Outline List 2" w:semiHidden="1" w:unhideWhenUsed="1"/>
+    <w:lsdException w:name="Outline List 3" w:semiHidden="1" w:unhideWhenUsed="1"/>
+    <w:lsdException w:name="Table Simple 1" w:semiHidden="1" w:unhideWhenUsed="1"/>
+    <w:lsdException w:name="Table Simple 2" w:semiHidden="1" w:unhideWhenUsed="1"/>
+    <w:lsdException w:name="Table Simple 3" w:semiHidden="1" w:unhideWhenUsed="1"/>
+    <w:lsdException w:name="Table Classic 1" w:semiHidden="1" w:unhideWhenUsed="1"/>
+    <w:lsdException w:name="Table Classic 2" w:semiHidden="1" w:unhideWhenUsed="1"/>
+    <w:lsdException w:name="Table Classic 3" w:semiHidden="1" w:unhideWhenUsed="1"/>
+    <w:lsdException w:name="Table Classic 4" w:semiHidden="1" w:unhideWhenUsed="1"/>
+    <w:lsdException w:name="Table Colorful 1" w:semiHidden="1" w:unhideWhenUsed="1"/>
+    <w:lsdException w:name="Table Colorful 2" w:semiHidden="1" w:unhideWhenUsed="1"/>
+    <w:lsdException w:name="Table Colorful 3" w:semiHidden="1" w:unhideWhenUsed="1"/>
+    <w:lsdException w:name="Table Columns 1" w:semiHidden="1" w:unhideWhenUsed="1"/>
+    <w:lsdException w:name="Table Columns 2" w:semiHidden="1" w:unhideWhenUsed="1"/>
+    <w:lsdException w:name="Table Columns 3" w:semiHidden="1" w:unhideWhenUsed="1"/>
+    <w:lsdException w:name="Table Columns 4" w:semiHidden="1" w:unhideWhenUsed="1"/>
+    <w:lsdException w:name="Table Columns 5" w:semiHidden="1" w:unhideWhenUsed="1"/>
+    <w:lsdException w:name="Table Grid 1" w:semiHidden="1" w:unhideWhenUsed="1"/>
+    <w:lsdException w:name="Table Grid 2" w:semiHidden="1" w:unhideWhenUsed="1"/>
+    <w:lsdException w:name="Table Grid 3" w:semiHidden="1" w:unhideWhenUsed="1"/>
+    <w:lsdException w:name="Table Grid 4" w:semiHidden="1" w:unhideWhenUsed="1"/>
+    <w:lsdException w:name="Table Grid 5" w:semiHidden="1" w:unhideWhenUsed="1"/>
+    <w:lsdException w:name="Table Grid 6" w:semiHidden="1" w:unhideWhenUsed="1"/>
+    <w:lsdException w:name="Table Grid 7" w:semiHidden="1" w:unhideWhenUsed="1"/>
+    <w:lsdException w:name="Table Grid 8" w:semiHidden="1" w:unhideWhenUsed="1"/>
+    <w:lsdException w:name="Table List 1" w:semiHidden="1" w:unhideWhenUsed="1"/>
+    <w:lsdException w:name="Table List 2" w:semiHidden="1" w:unhideWhenUsed="1"/>
+    <w:lsdException w:name="Table List 3" w:semiHidden="1" w:unhideWhenUsed="1"/>
+    <w:lsdException w:name="Table List 4" w:semiHidden="1" w:unhideWhenUsed="1"/>
+    <w:lsdException w:name="Table List 5" w:semiHidden="1" w:unhideWhenUsed="1"/>
+    <w:lsdException w:name="Table List 6" w:semiHidden="1" w:unhideWhenUsed="1"/>
+    <w:lsdException w:name="Table List 7" w:semiHidden="1" w:unhideWhenUsed="1"/>
+    <w:lsdException w:name="Table List 8" w:semiHidden="1" w:unhideWhenUsed="1"/>
+    <w:lsdException w:name="Table 3D effects 1" w:semiHidden="1" w:unhideWhenUsed="1"/>
+    <w:lsdException w:name="Table 3D effects 2" w:semiHidden="1" w:unhideWhenUsed="1"/>
+    <w:lsdException w:name="Table 3D effects 3" w:semiHidden="1" w:unhideWhenUsed="1"/>
+    <w:lsdException w:name="Table Contemporary" w:semiHidden="1" w:unhideWhenUsed="1"/>
+    <w:lsdException w:name="Table Elegant" w:semiHidden="1" w:unhideWhenUsed="1"/>
+    <w:lsdException w:name="Table Professional" w:semiHidden="1" w:unhideWhenUsed="1"/>
+    <w:lsdException w:name="Table Subtle 1" w:semiHidden="1" w:unhideWhenUsed="1"/>
+    <w:lsdException w:name="Table Subtle 2" w:semiHidden="1" w:unhideWhenUsed="1"/>
+    <w:lsdException w:name="Table Web 1" w:semiHidden="1" w:unhideWhenUsed="1"/>
+    <w:lsdException w:name="Table Web 2" w:semiHidden="1" w:unhideWhenUsed="1"/>
+    <w:lsdException w:name="Table Web 3" w:semiHidden="1" w:unhideWhenUsed="1"/>
+    <w:lsdException w:name="Balloon Text" w:semiHidden="1" w:uiPriority="0" w:unhideWhenUsed="1"/>
+    <w:lsdException w:name="Table Grid" w:semiHidden="1" w:uiPriority="59" w:unhideWhenUsed="1"/>
+    <w:lsdException w:name="Table Theme" w:semiHidden="1" w:unhideWhenUsed="1"/>
+    <w:lsdException w:name="Placeholder Text" w:semiHidden="1"/>
+    <w:lsdException w:name="No Spacing" w:uiPriority="1" w:qFormat="1"/>
+    <w:lsdException w:name="Light Shading" w:uiPriority="60"/>
+    <w:lsdException w:name="Light List" w:uiPriority="61"/>
+    <w:lsdException w:name="Light Grid" w:uiPriority="62"/>
+    <w:lsdException w:name="Medium Shading 1" w:uiPriority="63"/>
+    <w:lsdException w:name="Medium Shading 2" w:uiPriority="64"/>
+    <w:lsdException w:name="Medium List 1" w:uiPriority="65"/>
+    <w:lsdException w:name="Medium List 2" w:uiPriority="66"/>
+    <w:lsdException w:name="Medium Grid 1" w:uiPriority="67"/>
+    <w:lsdException w:name="Medium Grid 2" w:uiPriority="68"/>
+    <w:lsdException w:name="Medium Grid 3" w:uiPriority="69"/>
+    <w:lsdException w:name="Dark List" w:uiPriority="70"/>
+    <w:lsdException w:name="Colorful Shading" w:uiPriority="71"/>
+    <w:lsdException w:name="Colorful List" w:uiPriority="72"/>
+    <w:lsdException w:name="Colorful Grid" w:uiPriority="73"/>
+    <w:lsdException w:name="Light Shading Accent 1" w:uiPriority="60"/>
+    <w:lsdException w:name="Light List Accent 1" w:uiPriority="61"/>
+    <w:lsdException w:name="Light Grid Accent 1" w:uiPriority="62"/>
+    <w:lsdException w:name="Medium Shading 1 Accent 1" w:uiPriority="63"/>
+    <w:lsdException w:name="Medium Shading 2 Accent 1" w:uiPriority="64"/>
+    <w:lsdException w:name="Medium List 1 Accent 1" w:uiPriority="65"/>
+    <w:lsdException w:name="Revision" w:semiHidden="1"/>
+    <w:lsdException w:name="List Paragraph" w:uiPriority="34" w:qFormat="1"/>
+    <w:lsdException w:name="Quote" w:uiPriority="29" w:qFormat="1"/>
+    <w:lsdException w:name="Intense Quote" w:uiPriority="30" w:qFormat="1"/>
+    <w:lsdException w:name="Medium List 2 Accent 1" w:uiPriority="66"/>
+    <w:lsdException w:name="Medium Grid 1 Accent 1" w:uiPriority="67"/>
+    <w:lsdException w:name="Medium Grid 2 Accent 1" w:uiPriority="68"/>
+    <w:lsdException w:name="Medium Grid 3 Accent 1" w:uiPriority="69"/>
+    <w:lsdException w:name="Dark List Accent 1" w:uiPriority="70"/>
+    <w:lsdException w:name="Colorful Shading Accent 1" w:uiPriority="71"/>
+    <w:lsdException w:name="Colorful List Accent 1" w:uiPriority="72"/>
+    <w:lsdException w:name="Colorful Grid Accent 1" w:uiPriority="73"/>
+    <w:lsdException w:name="Light Shading Accent 2" w:uiPriority="60"/>
+    <w:lsdException w:name="Light List Accent 2" w:uiPriority="61"/>
+    <w:lsdException w:name="Light Grid Accent 2" w:uiPriority="62"/>
+    <w:lsdException w:name="Medium Shading 1 Accent 2" w:uiPriority="63"/>
+    <w:lsdException w:name="Medium Shading 2 Accent 2" w:uiPriority="64"/>
+    <w:lsdException w:name="Medium List 1 Accent 2" w:uiPriority="65"/>
+    <w:lsdException w:name="Medium List 2 Accent 2" w:uiPriority="66"/>
+    <w:lsdException w:name="Medium Grid 1 Accent 2" w:uiPriority="67"/>
+    <w:lsdException w:name="Medium Grid 2 Accent 2" w:uiPriority="68"/>
+    <w:lsdException w:name="Medium Grid 3 Accent 2" w:uiPriority="69"/>
+    <w:lsdException w:name="Dark List Accent 2" w:uiPriority="70"/>
+    <w:lsdException w:name="Colorful Shading Accent 2" w:uiPriority="71"/>
+    <w:lsdException w:name="Colorful List Accent 2" w:uiPriority="72"/>
+    <w:lsdException w:name="Colorful Grid Accent 2" w:uiPriority="73"/>
+    <w:lsdException w:name="Light Shading Accent 3" w:uiPriority="60"/>
+    <w:lsdException w:name="Light List Accent 3" w:uiPriority="61"/>
+    <w:lsdException w:name="Light Grid Accent 3" w:uiPriority="62"/>
+    <w:lsdException w:name="Medium Shading 1 Accent 3" w:uiPriority="63"/>
+    <w:lsdException w:name="Medium Shading 2 Accent 3" w:uiPriority="64"/>
+    <w:lsdException w:name="Medium List 1 Accent 3" w:uiPriority="65"/>
+    <w:lsdException w:name="Medium List 2 Accent 3" w:uiPriority="66"/>
+    <w:lsdException w:name="Medium Grid 1 Accent 3" w:uiPriority="67"/>
+    <w:lsdException w:name="Medium Grid 2 Accent 3" w:uiPriority="68"/>
+    <w:lsdException w:name="Medium Grid 3 Accent 3" w:uiPriority="69"/>
+    <w:lsdException w:name="Dark List Accent 3" w:uiPriority="70"/>
+    <w:lsdException w:name="Colorful Shading Accent 3" w:uiPriority="71"/>
+    <w:lsdException w:name="Colorful List Accent 3" w:uiPriority="72"/>
+    <w:lsdException w:name="Colorful Grid Accent 3" w:uiPriority="73"/>
+    <w:lsdException w:name="Light Shading Accent 4" w:uiPriority="60"/>
+    <w:lsdException w:name="Light List Accent 4" w:uiPriority="61"/>
+    <w:lsdException w:name="Light Grid Accent 4" w:uiPriority="62"/>
+    <w:lsdException w:name="Medium Shading 1 Accent 4" w:uiPriority="63"/>
+    <w:lsdException w:name="Medium Shading 2 Accent 4" w:uiPriority="64"/>
+    <w:lsdException w:name="Medium List 1 Accent 4" w:uiPriority="65"/>
+    <w:lsdException w:name="Medium List 2 Accent 4" w:uiPriority="66"/>
+    <w:lsdException w:name="Medium Grid 1 Accent 4" w:uiPriority="67"/>
+    <w:lsdException w:name="Medium Grid 2 Accent 4" w:uiPriority="68"/>
+    <w:lsdException w:name="Medium Grid 3 Accent 4" w:uiPriority="69"/>
+    <w:lsdException w:name="Dark List Accent 4" w:uiPriority="70"/>
+    <w:lsdException w:name="Colorful Shading Accent 4" w:uiPriority="71"/>
+    <w:lsdException w:name="Colorful List Accent 4" w:uiPriority="72"/>
+    <w:lsdException w:name="Colorful Grid Accent 4" w:uiPriority="73"/>
+    <w:lsdException w:name="Light Shading Accent 5" w:uiPriority="60"/>
+    <w:lsdException w:name="Light List Accent 5" w:uiPriority="61"/>
+    <w:lsdException w:name="Light Grid Accent 5" w:uiPriority="62"/>
+    <w:lsdException w:name="Medium Shading 1 Accent 5" w:uiPriority="63"/>
+    <w:lsdException w:name="Medium Shading 2 Accent 5" w:uiPriority="64"/>
+    <w:lsdException w:name="Medium List 1 Accent 5" w:uiPriority="65"/>
+    <w:lsdException w:name="Medium List 2 Accent 5" w:uiPriority="66"/>
+    <w:lsdException w:name="Medium Grid 1 Accent 5" w:uiPriority="67"/>
+    <w:lsdException w:name="Medium Grid 2 Accent 5" w:uiPriority="68"/>
+    <w:lsdException w:name="Medium Grid 3 Accent 5" w:uiPriority="69"/>
+    <w:lsdException w:name="Dark List Accent 5" w:uiPriority="70"/>
+    <w:lsdException w:name="Colorful Shading Accent 5" w:uiPriority="71"/>
+    <w:lsdException w:name="Colorful List Accent 5" w:uiPriority="72"/>
+    <w:lsdException w:name="Colorful Grid Accent 5" w:uiPriority="73"/>
+    <w:lsdException w:name="Light Shading Accent 6" w:uiPriority="60"/>
+    <w:lsdException w:name="Light List Accent 6" w:uiPriority="61"/>
+    <w:lsdException w:name="Light Grid Accent 6" w:uiPriority="62"/>
+    <w:lsdException w:name="Medium Shading 1 Accent 6" w:uiPriority="63"/>
+    <w:lsdException w:name="Medium Shading 2 Accent 6" w:uiPriority="64"/>
+    <w:lsdException w:name="Medium List 1 Accent 6" w:uiPriority="65"/>
+    <w:lsdException w:name="Medium List 2 Accent 6" w:uiPriority="66"/>
+    <w:lsdException w:name="Medium Grid 1 Accent 6" w:uiPriority="67"/>
+    <w:lsdException w:name="Medium Grid 2 Accent 6" w:uiPriority="68"/>
+    <w:lsdException w:name="Medium Grid 3 Accent 6" w:uiPriority="69"/>
+    <w:lsdException w:name="Dark List Accent 6" w:uiPriority="70"/>
+    <w:lsdException w:name="Colorful Shading Accent 6" w:uiPriority="71"/>
+    <w:lsdException w:name="Colorful List Accent 6" w:uiPriority="72"/>
+    <w:lsdException w:name="Colorful Grid Accent 6" w:uiPriority="73"/>
+    <w:lsdException w:name="Subtle Emphasis" w:uiPriority="19" w:qFormat="1"/>
+    <w:lsdException w:name="Intense Emphasis" w:uiPriority="21" w:qFormat="1"/>
+    <w:lsdException w:name="Subtle Reference" w:uiPriority="31" w:qFormat="1"/>
+    <w:lsdException w:name="Intense Reference" w:uiPriority="32" w:qFormat="1"/>
+    <w:lsdException w:name="Book Title" w:uiPriority="33" w:qFormat="1"/>
+    <w:lsdException w:name="Bibliography" w:semiHidden="1" w:uiPriority="37" w:unhideWhenUsed="1"/>
+    <w:lsdException w:name="TOC Heading" w:semiHidden="1" w:uiPriority="39" w:unhideWhenUsed="1" w:qFormat="1"/>
+    <w:lsdException w:name="Plain Table 1" w:uiPriority="41"/>
+    <w:lsdException w:name="Plain Table 2" w:uiPriority="42"/>
+    <w:lsdException w:name="Plain Table 3" w:uiPriority="43"/>
+    <w:lsdException w:name="Plain Table 4" w:uiPriority="44"/>
+    <w:lsdException w:name="Plain Table 5" w:uiPriority="45"/>
+    <w:lsdException w:name="Grid Table Light" w:uiPriority="40"/>
+    <w:lsdException w:name="Grid Table 1 Light" w:uiPriority="46"/>
+    <w:lsdException w:name="Grid Table 2" w:uiPriority="47"/>
+    <w:lsdException w:name="Grid Table 3" w:uiPriority="48"/>
+    <w:lsdException w:name="Grid Table 4" w:uiPriority="49"/>
+    <w:lsdException w:name="Grid Table 5 Dark" w:uiPriority="50"/>
+    <w:lsdException w:name="Grid Table 6 Colorful" w:uiPriority="51"/>
+    <w:lsdException w:name="Grid Table 7 Colorful" w:uiPriority="52"/>
+    <w:lsdException w:name="Grid Table 1 Light Accent 1" w:uiPriority="46"/>
+    <w:lsdException w:name="Grid Table 2 Accent 1" w:uiPriority="47"/>
+    <w:lsdException w:name="Grid Table 3 Accent 1" w:uiPriority="48"/>
+    <w:lsdException w:name="Grid Table 4 Accent 1" w:uiPriority="49"/>
+    <w:lsdException w:name="Grid Table 5 Dark Accent 1" w:uiPriority="50"/>
+    <w:lsdException w:name="Grid Table 6 Colorful Accent 1" w:uiPriority="51"/>
+    <w:lsdException w:name="Grid Table 7 Colorful Accent 1" w:uiPriority="52"/>
+    <w:lsdException w:name="Grid Table 1 Light Accent 2" w:uiPriority="46"/>
+    <w:lsdException w:name="Grid Table 2 Accent 2" w:uiPriority="47"/>
+    <w:lsdException w:name="Grid Table 3 Accent 2" w:uiPriority="48"/>
+    <w:lsdException w:name="Grid Table 4 Accent 2" w:uiPriority="49"/>
+    <w:lsdException w:name="Grid Table 5 Dark Accent 2" w:uiPriority="50"/>
+    <w:lsdException w:name="Grid Table 6 Colorful Accent 2" w:uiPriority="51"/>
+    <w:lsdException w:name="Grid Table 7 Colorful Accent 2" w:uiPriority="52"/>
+    <w:lsdException w:name="Grid Table 1 Light Accent 3" w:uiPriority="46"/>
+    <w:lsdException w:name="Grid Table 2 Accent 3" w:uiPriority="47"/>
+    <w:lsdException w:name="Grid Table 3 Accent 3" w:uiPriority="48"/>
+    <w:lsdException w:name="Grid Table 4 Accent 3" w:uiPriority="49"/>
+    <w:lsdException w:name="Grid Table 5 Dark Accent 3" w:uiPriority="50"/>
+    <w:lsdException w:name="Grid Table 6 Colorful Accent 3" w:uiPriority="51"/>
+    <w:lsdException w:name="Grid Table 7 Colorful Accent 3" w:uiPriority="52"/>
+    <w:lsdException w:name="Grid Table 1 Light Accent 4" w:uiPriority="46"/>
+    <w:lsdException w:name="Grid Table 2 Accent 4" w:uiPriority="47"/>
+    <w:lsdException w:name="Grid Table 3 Accent 4" w:uiPriority="48"/>
+    <w:lsdException w:name="Grid Table 4 Accent 4" w:uiPriority="49"/>
+    <w:lsdException w:name="Grid Table 5 Dark Accent 4" w:uiPriority="50"/>
+    <w:lsdException w:name="Grid Table 6 Colorful Accent 4" w:uiPriority="51"/>
+    <w:lsdException w:name="Grid Table 7 Colorful Accent 4" w:uiPriority="52"/>
+    <w:lsdException w:name="Grid Table 1 Light Accent 5" w:uiPriority="46"/>
+    <w:lsdException w:name="Grid Table 2 Accent 5" w:uiPriority="47"/>
+    <w:lsdException w:name="Grid Table 3 Accent 5" w:uiPriority="48"/>
+    <w:lsdException w:name="Grid Table 4 Accent 5" w:uiPriority="49"/>
+    <w:lsdException w:name="Grid Table 5 Dark Accent 5" w:uiPriority="50"/>
+    <w:lsdException w:name="Grid Table 6 Colorful Accent 5" w:uiPriority="51"/>
+    <w:lsdException w:name="Grid Table 7 Colorful Accent 5" w:uiPriority="52"/>
+    <w:lsdException w:name="Grid Table 1 Light Accent 6" w:uiPriority="46"/>
+    <w:lsdException w:name="Grid Table 2 Accent 6" w:uiPriority="47"/>
+    <w:lsdException w:name="Grid Table 3 Accent 6" w:uiPriority="48"/>
+    <w:lsdException w:name="Grid Table 4 Accent 6" w:uiPriority="49"/>
+    <w:lsdException w:name="Grid Table 5 Dark Accent 6" w:uiPriority="50"/>
+    <w:lsdException w:name="Grid Table 6 Colorful Accent 6" w:uiPriority="51"/>
+    <w:lsdException w:name="Grid Table 7 Colorful Accent 6" w:uiPriority="52"/>
+    <w:lsdException w:name="List Table 1 Light" w:uiPriority="46"/>
+    <w:lsdException w:name="List Table 2" w:uiPriority="47"/>
+    <w:lsdException w:name="List Table 3" w:uiPriority="48"/>
+    <w:lsdException w:name="List Table 4" w:uiPriority="49"/>
+    <w:lsdException w:name="List Table 5 Dark" w:uiPriority="50"/>
+    <w:lsdException w:name="List Table 6 Colorful" w:uiPriority="51"/>
+    <w:lsdException w:name="List Table 7 Colorful" w:uiPriority="52"/>
+    <w:lsdException w:name="List Table 1 Light Accent 1" w:uiPriority="46"/>
+    <w:lsdException w:name="List Table 2 Accent 1" w:uiPriority="47"/>
+    <w:lsdException w:name="List Table 3 Accent 1" w:uiPriority="48"/>
+    <w:lsdException w:name="List Table 4 Accent 1" w:uiPriority="49"/>
+    <w:lsdException w:name="List Table 5 Dark Accent 1" w:uiPriority="50"/>
+    <w:lsdException w:name="List Table 6 Colorful Accent 1" w:uiPriority="51"/>
+    <w:lsdException w:name="List Table 7 Colorful Accent 1" w:uiPriority="52"/>
+    <w:lsdException w:name="List Table 1 Light Accent 2" w:uiPriority="46"/>
+    <w:lsdException w:name="List Table 2 Accent 2" w:uiPriority="47"/>
+    <w:lsdException w:name="List Table 3 Accent 2" w:uiPriority="48"/>
+    <w:lsdException w:name="List Table 4 Accent 2" w:uiPriority="49"/>
+    <w:lsdException w:name="List Table 5 Dark Accent 2" w:uiPriority="50"/>
+    <w:lsdException w:name="List Table 6 Colorful Accent 2" w:uiPriority="51"/>
+    <w:lsdException w:name="List Table 7 Colorful Accent 2" w:uiPriority="52"/>
+    <w:lsdException w:name="List Table 1 Light Accent 3" w:uiPriority="46"/>
+    <w:lsdException w:name="List Table 2 Accent 3" w:uiPriority="47"/>
+    <w:lsdException w:name="List Table 3 Accent 3" w:uiPriority="48"/>
+    <w:lsdException w:name="List Table 4 Accent 3" w:uiPriority="49"/>
+    <w:lsdException w:name="List Table 5 Dark Accent 3" w:uiPriority="50"/>
+    <w:lsdException w:name="List Table 6 Colorful Accent 3" w:uiPriority="51"/>
+    <w:lsdException w:name="List Table 7 Colorful Accent 3" w:uiPriority="52"/>
+    <w:lsdException w:name="List Table 1 Light Accent 4" w:uiPriority="46"/>
+    <w:lsdException w:name="List Table 2 Accent 4" w:uiPriority="47"/>
+    <w:lsdException w:name="List Table 3 Accent 4" w:uiPriority="48"/>
+    <w:lsdException w:name="List Table 4 Accent 4" w:uiPriority="49"/>
+    <w:lsdException w:name="List Table 5 Dark Accent 4" w:uiPriority="50"/>
+    <w:lsdException w:name="List Table 6 Colorful Accent 4" w:uiPriority="51"/>
+    <w:lsdException w:name="List Table 7 Colorful Accent 4" w:uiPriority="52"/>
+    <w:lsdException w:name="List Table 1 Light Accent 5" w:uiPriority="46"/>
+    <w:lsdException w:name="List Table 2 Accent 5" w:uiPriority="47"/>
+    <w:lsdException w:name="List Table 3 Accent 5" w:uiPriority="48"/>
+    <w:lsdException w:name="List Table 4 Accent 5" w:uiPriority="49"/>
+    <w:lsdException w:name="List Table 5 Dark Accent 5" w:uiPriority="50"/>
+    <w:lsdException w:name="List Table 6 Colorful Accent 5" w:uiPriority="51"/>
+    <w:lsdException w:name="List Table 7 Colorful Accent 5" w:uiPriority="52"/>
+    <w:lsdException w:name="List Table 1 Light Accent 6" w:uiPriority="46"/>
+    <w:lsdException w:name="List Table 2 Accent 6" w:uiPriority="47"/>
+    <w:lsdException w:name="List Table 3 Accent 6" w:uiPriority="48"/>
+    <w:lsdException w:name="List Table 4 Accent 6" w:uiPriority="49"/>
+    <w:lsdException w:name="List Table 5 Dark Accent 6" w:uiPriority="50"/>
+    <w:lsdException w:name="List Table 6 Colorful Accent 6" w:uiPriority="51"/>
+    <w:lsdException w:name="List Table 7 Colorful Accent 6" w:uiPriority="52"/>
+    <w:lsdException w:name="Mention" w:semiHidden="1" w:unhideWhenUsed="1"/>
+    <w:lsdException w:name="Smart Hyperlink" w:semiHidden="1" w:unhideWhenUsed="1"/>
+    <w:lsdException w:name="Hashtag" w:semiHidden="1" w:unhideWhenUsed="1"/>
+    <w:lsdException w:name="Unresolved Mention" w:semiHidden="1" w:unhideWhenUsed="1"/>
+    <w:lsdException w:name="Smart Link" w:semiHidden="1" w:unhideWhenUsed="1"/>
   </w:latentStyles>
   <w:style w:type="paragraph" w:default="1" w:styleId="Normal">
     <w:name w:val="Normal"/>
@@ -28890,7 +29143,6 @@
     <w:uiPriority w:val="99"/>
     <w:semiHidden/>
     <w:unhideWhenUsed/>
-    <w:qFormat/>
     <w:tblPr>
       <w:tblInd w:w="0" w:type="dxa"/>
       <w:tblCellMar>
@@ -32782,7 +33034,7 @@
 </file>
 
 <file path=customXml/itemProps1.xml><?xml version="1.0" encoding="utf-8"?>
-<ds:datastoreItem xmlns:ds="http://schemas.openxmlformats.org/officeDocument/2006/customXml" ds:itemID="{C0368691-ED92-4C62-B64B-0D113AE5DA4F}">
+<ds:datastoreItem xmlns:ds="http://schemas.openxmlformats.org/officeDocument/2006/customXml" ds:itemID="{5502EBE2-05E4-4400-9815-A57F51AB0AEE}">
   <ds:schemaRefs>
     <ds:schemaRef ds:uri="http://schemas.openxmlformats.org/officeDocument/2006/bibliography"/>
   </ds:schemaRefs>

</xml_diff>